<commit_message>
update templates for powerpoint
</commit_message>
<xml_diff>
--- a/Courses/Computer-Modeling-and-IT/Computer-Modeling-and-IT-5-Class/31-Computer-Presentations-Exam/31-Computer-Presentations-Exam.docx
+++ b/Courses/Computer-Modeling-and-IT/Computer-Modeling-and-IT-5-Class/31-Computer-Presentations-Exam/31-Computer-Presentations-Exam.docx
@@ -13,57 +13,45 @@
           <w:lang w:val="bg-BG"/>
         </w:rPr>
       </w:pPr>
+      <w:bookmarkStart w:id="0" w:name="_GoBack"/>
+      <w:bookmarkEnd w:id="0"/>
       <w:r>
         <w:rPr>
           <w:noProof/>
           <w:lang w:val="bg-BG"/>
         </w:rPr>
-        <w:t>Контролна работа –</w:t>
+        <w:t xml:space="preserve">Контролна работа </w:t>
       </w:r>
       <w:r>
         <w:rPr>
           <w:noProof/>
         </w:rPr>
-        <w:t xml:space="preserve"> </w:t>
+        <w:t xml:space="preserve">– </w:t>
       </w:r>
       <w:r>
         <w:rPr>
           <w:bCs/>
           <w:lang w:val="bg-BG"/>
         </w:rPr>
-        <w:t>Компютърни презентации</w:t>
+        <w:t xml:space="preserve">Компютърни презентации </w:t>
       </w:r>
       <w:r>
         <w:rPr>
           <w:bCs/>
-          <w:lang w:val="ru-RU"/>
+          <w:noProof/>
         </w:rPr>
-        <w:t xml:space="preserve"> (29</w:t>
-      </w:r>
-      <w:r>
-        <w:rPr>
-          <w:bCs/>
-          <w:lang w:val="ru-RU"/>
-        </w:rPr>
-        <w:t>-</w:t>
-      </w:r>
-      <w:r>
-        <w:rPr>
-          <w:bCs/>
-          <w:lang w:val="ru-RU"/>
-        </w:rPr>
-        <w:t>3</w:t>
+        <w:t>(</w:t>
       </w:r>
       <w:r>
         <w:rPr>
           <w:bCs/>
         </w:rPr>
-        <w:t>0</w:t>
+        <w:t>29-30</w:t>
       </w:r>
       <w:r>
         <w:rPr>
           <w:bCs/>
-          <w:lang w:val="ru-RU"/>
+          <w:noProof/>
         </w:rPr>
         <w:t>)</w:t>
       </w:r>
@@ -80,7 +68,10 @@
         <w:rPr>
           <w:lang w:val="bg-BG"/>
         </w:rPr>
-        <w:t>Състояние на настоящия учебен материал:</w:t>
+        <w:t>Състояние на настоящия учебен материал</w:t>
+      </w:r>
+      <w:r>
+        <w:t>:</w:t>
       </w:r>
     </w:p>
     <w:p>
@@ -89,36 +80,61 @@
         <w:ind w:firstLine="357"/>
         <w:rPr>
           <w:noProof/>
+          <w:lang w:val="bg-BG"/>
         </w:rPr>
       </w:pPr>
       <w:r>
         <w:rPr>
           <w:noProof/>
         </w:rPr>
-        <w:pict w14:anchorId="445453EF">
-          <v:shapetype id="_x0000_t75" coordsize="21600,21600" o:spt="75" o:preferrelative="t" path="m@4@5l@4@11@9@11@9@5xe" filled="f" stroked="f">
-            <v:stroke joinstyle="miter"/>
-            <v:formulas>
-              <v:f eqn="if lineDrawn pixelLineWidth 0"/>
-              <v:f eqn="sum @0 1 0"/>
-              <v:f eqn="sum 0 0 @1"/>
-              <v:f eqn="prod @2 1 2"/>
-              <v:f eqn="prod @3 21600 pixelWidth"/>
-              <v:f eqn="prod @3 21600 pixelHeight"/>
-              <v:f eqn="sum @0 0 1"/>
-              <v:f eqn="prod @6 1 2"/>
-              <v:f eqn="prod @7 21600 pixelWidth"/>
-              <v:f eqn="sum @8 21600 0"/>
-              <v:f eqn="prod @7 21600 pixelHeight"/>
-              <v:f eqn="sum @10 21600 0"/>
-            </v:formulas>
-            <v:path o:extrusionok="f" gradientshapeok="t" o:connecttype="rect"/>
-            <o:lock v:ext="edit" aspectratio="t"/>
-          </v:shapetype>
-          <v:shape id="_x0000_i1025" type="#_x0000_t75" style="width:126pt;height:56pt">
-            <v:imagedata r:id="rId8" o:title="Status-For-Review"/>
-          </v:shape>
-        </w:pict>
+        <w:drawing>
+          <wp:inline distT="0" distB="0" distL="0" distR="0" wp14:anchorId="3AC9C9B6" wp14:editId="4573F469">
+            <wp:extent cx="1600200" cy="714375"/>
+            <wp:effectExtent l="0" t="0" r="0" b="9525"/>
+            <wp:docPr id="1" name="Picture 1" descr="Status-For-Review"/>
+            <wp:cNvGraphicFramePr>
+              <a:graphicFrameLocks xmlns:a="http://schemas.openxmlformats.org/drawingml/2006/main" noChangeAspect="1"/>
+            </wp:cNvGraphicFramePr>
+            <a:graphic xmlns:a="http://schemas.openxmlformats.org/drawingml/2006/main">
+              <a:graphicData uri="http://schemas.openxmlformats.org/drawingml/2006/picture">
+                <pic:pic xmlns:pic="http://schemas.openxmlformats.org/drawingml/2006/picture">
+                  <pic:nvPicPr>
+                    <pic:cNvPr id="0" name="Picture 1" descr="Status-For-Review"/>
+                    <pic:cNvPicPr>
+                      <a:picLocks noChangeAspect="1" noChangeArrowheads="1"/>
+                    </pic:cNvPicPr>
+                  </pic:nvPicPr>
+                  <pic:blipFill>
+                    <a:blip r:embed="rId8" cstate="print">
+                      <a:extLst>
+                        <a:ext uri="{28A0092B-C50C-407E-A947-70E740481C1C}">
+                          <a14:useLocalDpi xmlns:a14="http://schemas.microsoft.com/office/drawing/2010/main" val="0"/>
+                        </a:ext>
+                      </a:extLst>
+                    </a:blip>
+                    <a:srcRect/>
+                    <a:stretch>
+                      <a:fillRect/>
+                    </a:stretch>
+                  </pic:blipFill>
+                  <pic:spPr bwMode="auto">
+                    <a:xfrm>
+                      <a:off x="0" y="0"/>
+                      <a:ext cx="1600200" cy="714375"/>
+                    </a:xfrm>
+                    <a:prstGeom prst="rect">
+                      <a:avLst/>
+                    </a:prstGeom>
+                    <a:noFill/>
+                    <a:ln>
+                      <a:noFill/>
+                    </a:ln>
+                  </pic:spPr>
+                </pic:pic>
+              </a:graphicData>
+            </a:graphic>
+          </wp:inline>
+        </w:drawing>
       </w:r>
     </w:p>
     <w:p>
@@ -146,15 +162,7 @@
         <w:rPr>
           <w:lang w:val="bg-BG"/>
         </w:rPr>
-        <w:t xml:space="preserve"> и</w:t>
-      </w:r>
-      <w:bookmarkStart w:id="0" w:name="_GoBack"/>
-      <w:bookmarkEnd w:id="0"/>
-      <w:r>
-        <w:rPr>
-          <w:lang w:val="bg-BG"/>
-        </w:rPr>
-        <w:t xml:space="preserve"> </w:t>
+        <w:t xml:space="preserve"> и </w:t>
       </w:r>
       <w:r>
         <w:rPr>
@@ -167,7 +175,10 @@
         <w:rPr>
           <w:lang w:val="bg-BG"/>
         </w:rPr>
-        <w:t xml:space="preserve"> пред класа ви презентация по една от темите:</w:t>
+        <w:t xml:space="preserve"> пред класа ви презентация по една от темите</w:t>
+      </w:r>
+      <w:r>
+        <w:t>:</w:t>
       </w:r>
     </w:p>
     <w:p>
@@ -175,7 +186,7 @@
         <w:pStyle w:val="ListParagraph"/>
         <w:numPr>
           <w:ilvl w:val="0"/>
-          <w:numId w:val="50"/>
+          <w:numId w:val="45"/>
         </w:numPr>
         <w:rPr>
           <w:lang w:val="bg-BG"/>
@@ -193,7 +204,7 @@
         <w:pStyle w:val="ListParagraph"/>
         <w:numPr>
           <w:ilvl w:val="0"/>
-          <w:numId w:val="50"/>
+          <w:numId w:val="45"/>
         </w:numPr>
         <w:rPr>
           <w:lang w:val="bg-BG"/>
@@ -211,7 +222,7 @@
         <w:pStyle w:val="ListParagraph"/>
         <w:numPr>
           <w:ilvl w:val="0"/>
-          <w:numId w:val="50"/>
+          <w:numId w:val="45"/>
         </w:numPr>
         <w:rPr>
           <w:lang w:val="bg-BG"/>
@@ -229,7 +240,7 @@
         <w:pStyle w:val="ListParagraph"/>
         <w:numPr>
           <w:ilvl w:val="0"/>
-          <w:numId w:val="50"/>
+          <w:numId w:val="45"/>
         </w:numPr>
         <w:rPr>
           <w:lang w:val="bg-BG"/>
@@ -247,7 +258,7 @@
         <w:pStyle w:val="ListParagraph"/>
         <w:numPr>
           <w:ilvl w:val="0"/>
-          <w:numId w:val="50"/>
+          <w:numId w:val="45"/>
         </w:numPr>
         <w:rPr>
           <w:lang w:val="bg-BG"/>
@@ -265,7 +276,7 @@
         <w:pStyle w:val="ListParagraph"/>
         <w:numPr>
           <w:ilvl w:val="0"/>
-          <w:numId w:val="50"/>
+          <w:numId w:val="45"/>
         </w:numPr>
         <w:rPr>
           <w:lang w:val="bg-BG"/>
@@ -283,7 +294,7 @@
         <w:pStyle w:val="ListParagraph"/>
         <w:numPr>
           <w:ilvl w:val="0"/>
-          <w:numId w:val="50"/>
+          <w:numId w:val="45"/>
         </w:numPr>
         <w:rPr>
           <w:lang w:val="bg-BG"/>
@@ -301,7 +312,7 @@
         <w:pStyle w:val="ListParagraph"/>
         <w:numPr>
           <w:ilvl w:val="0"/>
-          <w:numId w:val="50"/>
+          <w:numId w:val="45"/>
         </w:numPr>
         <w:rPr>
           <w:lang w:val="bg-BG"/>
@@ -319,7 +330,7 @@
         <w:pStyle w:val="ListParagraph"/>
         <w:numPr>
           <w:ilvl w:val="0"/>
-          <w:numId w:val="50"/>
+          <w:numId w:val="45"/>
         </w:numPr>
         <w:rPr>
           <w:lang w:val="bg-BG"/>
@@ -337,7 +348,7 @@
         <w:pStyle w:val="ListParagraph"/>
         <w:numPr>
           <w:ilvl w:val="0"/>
-          <w:numId w:val="50"/>
+          <w:numId w:val="45"/>
         </w:numPr>
         <w:rPr>
           <w:lang w:val="bg-BG"/>
@@ -355,7 +366,7 @@
         <w:pStyle w:val="ListParagraph"/>
         <w:numPr>
           <w:ilvl w:val="0"/>
-          <w:numId w:val="50"/>
+          <w:numId w:val="45"/>
         </w:numPr>
         <w:rPr>
           <w:lang w:val="bg-BG"/>
@@ -373,7 +384,7 @@
         <w:pStyle w:val="ListParagraph"/>
         <w:numPr>
           <w:ilvl w:val="0"/>
-          <w:numId w:val="50"/>
+          <w:numId w:val="45"/>
         </w:numPr>
         <w:rPr>
           <w:lang w:val="bg-BG"/>
@@ -391,7 +402,7 @@
         <w:pStyle w:val="ListParagraph"/>
         <w:numPr>
           <w:ilvl w:val="0"/>
-          <w:numId w:val="50"/>
+          <w:numId w:val="45"/>
         </w:numPr>
         <w:rPr>
           <w:lang w:val="bg-BG"/>
@@ -409,7 +420,7 @@
         <w:pStyle w:val="ListParagraph"/>
         <w:numPr>
           <w:ilvl w:val="0"/>
-          <w:numId w:val="50"/>
+          <w:numId w:val="45"/>
         </w:numPr>
         <w:rPr>
           <w:lang w:val="bg-BG"/>
@@ -427,7 +438,7 @@
         <w:pStyle w:val="ListParagraph"/>
         <w:numPr>
           <w:ilvl w:val="0"/>
-          <w:numId w:val="50"/>
+          <w:numId w:val="45"/>
         </w:numPr>
         <w:rPr>
           <w:lang w:val="bg-BG"/>
@@ -445,7 +456,7 @@
         <w:pStyle w:val="ListParagraph"/>
         <w:numPr>
           <w:ilvl w:val="0"/>
-          <w:numId w:val="50"/>
+          <w:numId w:val="45"/>
         </w:numPr>
         <w:rPr>
           <w:lang w:val="bg-BG"/>
@@ -459,6 +470,11 @@
       </w:r>
     </w:p>
     <w:p>
+      <w:pPr>
+        <w:rPr>
+          <w:lang w:val="bg-BG"/>
+        </w:rPr>
+      </w:pPr>
       <w:bookmarkStart w:id="1" w:name="OLE_LINK1"/>
       <w:bookmarkStart w:id="2" w:name="OLE_LINK2"/>
       <w:r>
@@ -498,14 +514,14 @@
         <w:rPr>
           <w:lang w:val="bg-BG"/>
         </w:rPr>
-        <w:t xml:space="preserve"> за презентацията.</w:t>
+        <w:t xml:space="preserve"> за презентацията</w:t>
+      </w:r>
+      <w:r>
+        <w:t>.</w:t>
       </w:r>
       <w:bookmarkEnd w:id="1"/>
       <w:bookmarkEnd w:id="2"/>
       <w:r>
-        <w:rPr>
-          <w:lang w:val="bg-BG"/>
-        </w:rPr>
         <w:t xml:space="preserve"> </w:t>
       </w:r>
       <w:r>
@@ -519,7 +535,20 @@
           <w:b/>
           <w:lang w:val="bg-BG"/>
         </w:rPr>
-        <w:t>поне 12 слайда</w:t>
+        <w:t xml:space="preserve">поне </w:t>
+      </w:r>
+      <w:r>
+        <w:rPr>
+          <w:b/>
+        </w:rPr>
+        <w:t xml:space="preserve">12 </w:t>
+      </w:r>
+      <w:r>
+        <w:rPr>
+          <w:b/>
+          <w:lang w:val="bg-BG"/>
+        </w:rPr>
+        <w:t>слайда</w:t>
       </w:r>
       <w:r>
         <w:rPr>
@@ -535,39 +564,38 @@
         <w:t>подходящо форматирана</w:t>
       </w:r>
       <w:r>
-        <w:rPr>
-          <w:lang w:val="bg-BG"/>
-        </w:rPr>
-        <w:t>.</w:t>
+        <w:t xml:space="preserve">. </w:t>
       </w:r>
       <w:r>
         <w:rPr>
           <w:lang w:val="bg-BG"/>
         </w:rPr>
-        <w:t xml:space="preserve"> Съхранете я с име "</w:t>
+        <w:t xml:space="preserve">Съхранете я с име </w:t>
+      </w:r>
+      <w:r>
+        <w:t>"</w:t>
       </w:r>
       <w:r>
         <w:rPr>
           <w:b/>
           <w:bCs/>
         </w:rPr>
-        <w:t>test_powerpoint_5klas</w:t>
+        <w:t>test_powerpoint_5klas.pptx</w:t>
       </w:r>
       <w:r>
-        <w:rPr>
-          <w:b/>
-          <w:bCs/>
-        </w:rPr>
-        <w:t>.pptx</w:t>
-      </w:r>
-      <w:r>
-        <w:t>"</w:t>
-      </w:r>
-      <w:r>
-        <w:t>.</w:t>
+        <w:t>".</w:t>
       </w:r>
     </w:p>
+    <w:p>
+      <w:pPr>
+        <w:rPr>
+          <w:lang w:val="bg-BG"/>
+        </w:rPr>
+      </w:pPr>
+    </w:p>
     <w:sectPr>
+      <w:headerReference w:type="default" r:id="rId9"/>
+      <w:footerReference w:type="default" r:id="rId10"/>
       <w:pgSz w:w="11909" w:h="16834" w:code="9"/>
       <w:pgMar w:top="567" w:right="737" w:bottom="680" w:left="737" w:header="567" w:footer="510" w:gutter="0"/>
       <w:cols w:space="720"/>
@@ -602,6 +630,1146 @@
 </w:endnotes>
 </file>
 
+<file path=word/footer1.xml><?xml version="1.0" encoding="utf-8"?>
+<w:ftr xmlns:wpc="http://schemas.microsoft.com/office/word/2010/wordprocessingCanvas" xmlns:cx="http://schemas.microsoft.com/office/drawing/2014/chartex" xmlns:cx1="http://schemas.microsoft.com/office/drawing/2015/9/8/chartex" xmlns:mc="http://schemas.openxmlformats.org/markup-compatibility/2006" xmlns:o="urn:schemas-microsoft-com:office:office" xmlns:r="http://schemas.openxmlformats.org/officeDocument/2006/relationships" xmlns:m="http://schemas.openxmlformats.org/officeDocument/2006/math" xmlns:v="urn:schemas-microsoft-com:vml" xmlns:wp14="http://schemas.microsoft.com/office/word/2010/wordprocessingDrawing" xmlns:wp="http://schemas.openxmlformats.org/drawingml/2006/wordprocessingDrawing" xmlns:w10="urn:schemas-microsoft-com:office:word" xmlns:w="http://schemas.openxmlformats.org/wordprocessingml/2006/main" xmlns:w14="http://schemas.microsoft.com/office/word/2010/wordml" xmlns:w15="http://schemas.microsoft.com/office/word/2012/wordml" xmlns:w16se="http://schemas.microsoft.com/office/word/2015/wordml/symex" xmlns:wpg="http://schemas.microsoft.com/office/word/2010/wordprocessingGroup" xmlns:wpi="http://schemas.microsoft.com/office/word/2010/wordprocessingInk" xmlns:wne="http://schemas.microsoft.com/office/word/2006/wordml" xmlns:wps="http://schemas.microsoft.com/office/word/2010/wordprocessingShape" mc:Ignorable="w14 w15 w16se wp14">
+  <w:p>
+    <w:pPr>
+      <w:pStyle w:val="Footer"/>
+      <w:rPr>
+        <w:lang w:val="bg-BG"/>
+      </w:rPr>
+    </w:pPr>
+    <w:r>
+      <w:rPr>
+        <w:noProof/>
+      </w:rPr>
+      <mc:AlternateContent>
+        <mc:Choice Requires="wps">
+          <w:drawing>
+            <wp:anchor distT="0" distB="0" distL="114300" distR="114300" simplePos="0" relativeHeight="251660288" behindDoc="0" locked="0" layoutInCell="1" allowOverlap="1" wp14:anchorId="7ACB1FAE" wp14:editId="29A37053">
+              <wp:simplePos x="0" y="0"/>
+              <wp:positionH relativeFrom="column">
+                <wp:posOffset>1284605</wp:posOffset>
+              </wp:positionH>
+              <wp:positionV relativeFrom="paragraph">
+                <wp:posOffset>88363</wp:posOffset>
+              </wp:positionV>
+              <wp:extent cx="5320567" cy="513715"/>
+              <wp:effectExtent l="0" t="0" r="0" b="635"/>
+              <wp:wrapNone/>
+              <wp:docPr id="16" name="Text Box 16"/>
+              <wp:cNvGraphicFramePr>
+                <a:graphicFrameLocks xmlns:a="http://schemas.openxmlformats.org/drawingml/2006/main"/>
+              </wp:cNvGraphicFramePr>
+              <a:graphic xmlns:a="http://schemas.openxmlformats.org/drawingml/2006/main">
+                <a:graphicData uri="http://schemas.microsoft.com/office/word/2010/wordprocessingShape">
+                  <wps:wsp>
+                    <wps:cNvSpPr txBox="1">
+                      <a:spLocks noChangeArrowheads="1"/>
+                    </wps:cNvSpPr>
+                    <wps:spPr bwMode="auto">
+                      <a:xfrm>
+                        <a:off x="0" y="0"/>
+                        <a:ext cx="5320567" cy="513715"/>
+                      </a:xfrm>
+                      <a:prstGeom prst="rect">
+                        <a:avLst/>
+                      </a:prstGeom>
+                      <a:noFill/>
+                      <a:ln w="9525">
+                        <a:noFill/>
+                        <a:miter lim="800000"/>
+                        <a:headEnd/>
+                        <a:tailEnd/>
+                      </a:ln>
+                    </wps:spPr>
+                    <wps:txbx>
+                      <w:txbxContent>
+                        <w:p>
+                          <w:pPr>
+                            <w:spacing w:before="60" w:after="60" w:line="240" w:lineRule="auto"/>
+                            <w:jc w:val="both"/>
+                            <w:rPr>
+                              <w:sz w:val="17"/>
+                              <w:szCs w:val="17"/>
+                              <w:lang w:val="ru-RU"/>
+                            </w:rPr>
+                          </w:pPr>
+                          <w:r>
+                            <w:rPr>
+                              <w:color w:val="595959" w:themeColor="text1" w:themeTint="A6"/>
+                              <w:sz w:val="17"/>
+                              <w:szCs w:val="17"/>
+                              <w:lang w:val="bg-BG"/>
+                            </w:rPr>
+                            <w:t>Проект</w:t>
+                          </w:r>
+                          <w:r>
+                            <w:rPr>
+                              <w:color w:val="595959" w:themeColor="text1" w:themeTint="A6"/>
+                              <w:sz w:val="17"/>
+                              <w:szCs w:val="17"/>
+                              <w:lang w:val="bg-BG"/>
+                            </w:rPr>
+                            <w:t xml:space="preserve"> "</w:t>
+                          </w:r>
+                          <w:r>
+                            <w:rPr>
+                              <w:color w:val="595959" w:themeColor="text1" w:themeTint="A6"/>
+                              <w:sz w:val="17"/>
+                              <w:szCs w:val="17"/>
+                              <w:lang w:val="bg-BG"/>
+                            </w:rPr>
+                            <w:t>Отворено учебно съдържание</w:t>
+                          </w:r>
+                          <w:r>
+                            <w:rPr>
+                              <w:color w:val="595959" w:themeColor="text1" w:themeTint="A6"/>
+                              <w:sz w:val="17"/>
+                              <w:szCs w:val="17"/>
+                              <w:lang w:val="bg-BG"/>
+                            </w:rPr>
+                            <w:t xml:space="preserve"> по програмиране и ИТ"</w:t>
+                          </w:r>
+                          <w:r>
+                            <w:rPr>
+                              <w:color w:val="595959" w:themeColor="text1" w:themeTint="A6"/>
+                              <w:sz w:val="17"/>
+                              <w:szCs w:val="17"/>
+                            </w:rPr>
+                            <w:t xml:space="preserve">, </w:t>
+                          </w:r>
+                          <w:r>
+                            <w:rPr>
+                              <w:color w:val="595959" w:themeColor="text1" w:themeTint="A6"/>
+                              <w:sz w:val="17"/>
+                              <w:szCs w:val="17"/>
+                              <w:lang w:val="bg-BG"/>
+                            </w:rPr>
+                            <w:t>СофтУни Фондация</w:t>
+                          </w:r>
+                          <w:r>
+                            <w:rPr>
+                              <w:color w:val="595959" w:themeColor="text1" w:themeTint="A6"/>
+                              <w:sz w:val="17"/>
+                              <w:szCs w:val="17"/>
+                              <w:lang w:val="ru-RU"/>
+                            </w:rPr>
+                            <w:t xml:space="preserve"> </w:t>
+                          </w:r>
+                          <w:r>
+                            <w:rPr>
+                              <w:color w:val="595959" w:themeColor="text1" w:themeTint="A6"/>
+                              <w:sz w:val="17"/>
+                              <w:szCs w:val="17"/>
+                              <w:lang w:val="bg-BG"/>
+                            </w:rPr>
+                            <w:t xml:space="preserve">(лиценз </w:t>
+                          </w:r>
+                          <w:r>
+                            <w:rPr>
+                              <w:color w:val="595959" w:themeColor="text1" w:themeTint="A6"/>
+                              <w:sz w:val="17"/>
+                              <w:szCs w:val="17"/>
+                            </w:rPr>
+                            <w:t>CC</w:t>
+                          </w:r>
+                          <w:r>
+                            <w:rPr>
+                              <w:color w:val="595959" w:themeColor="text1" w:themeTint="A6"/>
+                              <w:sz w:val="17"/>
+                              <w:szCs w:val="17"/>
+                              <w:lang w:val="ru-RU"/>
+                            </w:rPr>
+                            <w:t>-</w:t>
+                          </w:r>
+                          <w:r>
+                            <w:rPr>
+                              <w:color w:val="595959" w:themeColor="text1" w:themeTint="A6"/>
+                              <w:sz w:val="17"/>
+                              <w:szCs w:val="17"/>
+                            </w:rPr>
+                            <w:t>BY</w:t>
+                          </w:r>
+                          <w:r>
+                            <w:rPr>
+                              <w:color w:val="595959" w:themeColor="text1" w:themeTint="A6"/>
+                              <w:sz w:val="17"/>
+                              <w:szCs w:val="17"/>
+                              <w:lang w:val="ru-RU"/>
+                            </w:rPr>
+                            <w:t>-</w:t>
+                          </w:r>
+                          <w:r>
+                            <w:rPr>
+                              <w:color w:val="595959" w:themeColor="text1" w:themeTint="A6"/>
+                              <w:sz w:val="17"/>
+                              <w:szCs w:val="17"/>
+                            </w:rPr>
+                            <w:t>NC-</w:t>
+                          </w:r>
+                          <w:r>
+                            <w:rPr>
+                              <w:color w:val="595959" w:themeColor="text1" w:themeTint="A6"/>
+                              <w:sz w:val="17"/>
+                              <w:szCs w:val="17"/>
+                            </w:rPr>
+                            <w:t>SA</w:t>
+                          </w:r>
+                          <w:r>
+                            <w:rPr>
+                              <w:color w:val="595959" w:themeColor="text1" w:themeTint="A6"/>
+                              <w:sz w:val="17"/>
+                              <w:szCs w:val="17"/>
+                              <w:lang w:val="ru-RU"/>
+                            </w:rPr>
+                            <w:t>)</w:t>
+                          </w:r>
+                        </w:p>
+                        <w:p>
+                          <w:pPr>
+                            <w:spacing w:before="60" w:after="60" w:line="240" w:lineRule="auto"/>
+                            <w:jc w:val="both"/>
+                            <w:rPr>
+                              <w:noProof/>
+                              <w:color w:val="95B3D7" w:themeColor="accent1" w:themeTint="99"/>
+                              <w:sz w:val="17"/>
+                              <w:szCs w:val="17"/>
+                              <w:lang w:val="ru-RU"/>
+                            </w:rPr>
+                          </w:pPr>
+                          <w:hyperlink r:id="rId1" w:history="1">
+                            <w:r>
+                              <w:rPr>
+                                <w:rStyle w:val="Hyperlink"/>
+                                <w:noProof/>
+                                <w:color w:val="95B3D7" w:themeColor="accent1" w:themeTint="99"/>
+                                <w:sz w:val="17"/>
+                                <w:szCs w:val="17"/>
+                              </w:rPr>
+                              <w:t>https</w:t>
+                            </w:r>
+                            <w:r>
+                              <w:rPr>
+                                <w:rStyle w:val="Hyperlink"/>
+                                <w:noProof/>
+                                <w:color w:val="95B3D7" w:themeColor="accent1" w:themeTint="99"/>
+                                <w:sz w:val="17"/>
+                                <w:szCs w:val="17"/>
+                                <w:lang w:val="ru-RU"/>
+                              </w:rPr>
+                              <w:t>://</w:t>
+                            </w:r>
+                            <w:r>
+                              <w:rPr>
+                                <w:rStyle w:val="Hyperlink"/>
+                                <w:noProof/>
+                                <w:color w:val="95B3D7" w:themeColor="accent1" w:themeTint="99"/>
+                                <w:sz w:val="17"/>
+                                <w:szCs w:val="17"/>
+                              </w:rPr>
+                              <w:t>github</w:t>
+                            </w:r>
+                            <w:r>
+                              <w:rPr>
+                                <w:rStyle w:val="Hyperlink"/>
+                                <w:noProof/>
+                                <w:color w:val="95B3D7" w:themeColor="accent1" w:themeTint="99"/>
+                                <w:sz w:val="17"/>
+                                <w:szCs w:val="17"/>
+                                <w:lang w:val="ru-RU"/>
+                              </w:rPr>
+                              <w:t>.</w:t>
+                            </w:r>
+                            <w:r>
+                              <w:rPr>
+                                <w:rStyle w:val="Hyperlink"/>
+                                <w:noProof/>
+                                <w:color w:val="95B3D7" w:themeColor="accent1" w:themeTint="99"/>
+                                <w:sz w:val="17"/>
+                                <w:szCs w:val="17"/>
+                              </w:rPr>
+                              <w:t>com</w:t>
+                            </w:r>
+                            <w:r>
+                              <w:rPr>
+                                <w:rStyle w:val="Hyperlink"/>
+                                <w:noProof/>
+                                <w:color w:val="95B3D7" w:themeColor="accent1" w:themeTint="99"/>
+                                <w:sz w:val="17"/>
+                                <w:szCs w:val="17"/>
+                                <w:lang w:val="ru-RU"/>
+                              </w:rPr>
+                              <w:t>/</w:t>
+                            </w:r>
+                            <w:r>
+                              <w:rPr>
+                                <w:rStyle w:val="Hyperlink"/>
+                                <w:noProof/>
+                                <w:color w:val="95B3D7" w:themeColor="accent1" w:themeTint="99"/>
+                                <w:sz w:val="17"/>
+                                <w:szCs w:val="17"/>
+                              </w:rPr>
+                              <w:t>BG</w:t>
+                            </w:r>
+                            <w:r>
+                              <w:rPr>
+                                <w:rStyle w:val="Hyperlink"/>
+                                <w:noProof/>
+                                <w:color w:val="95B3D7" w:themeColor="accent1" w:themeTint="99"/>
+                                <w:sz w:val="17"/>
+                                <w:szCs w:val="17"/>
+                                <w:lang w:val="ru-RU"/>
+                              </w:rPr>
+                              <w:t>-</w:t>
+                            </w:r>
+                            <w:r>
+                              <w:rPr>
+                                <w:rStyle w:val="Hyperlink"/>
+                                <w:noProof/>
+                                <w:color w:val="95B3D7" w:themeColor="accent1" w:themeTint="99"/>
+                                <w:sz w:val="17"/>
+                                <w:szCs w:val="17"/>
+                              </w:rPr>
+                              <w:t>IT</w:t>
+                            </w:r>
+                            <w:r>
+                              <w:rPr>
+                                <w:rStyle w:val="Hyperlink"/>
+                                <w:noProof/>
+                                <w:color w:val="95B3D7" w:themeColor="accent1" w:themeTint="99"/>
+                                <w:sz w:val="17"/>
+                                <w:szCs w:val="17"/>
+                                <w:lang w:val="ru-RU"/>
+                              </w:rPr>
+                              <w:t>-</w:t>
+                            </w:r>
+                            <w:r>
+                              <w:rPr>
+                                <w:rStyle w:val="Hyperlink"/>
+                                <w:noProof/>
+                                <w:color w:val="95B3D7" w:themeColor="accent1" w:themeTint="99"/>
+                                <w:sz w:val="17"/>
+                                <w:szCs w:val="17"/>
+                              </w:rPr>
+                              <w:t>Edu</w:t>
+                            </w:r>
+                          </w:hyperlink>
+                        </w:p>
+                      </w:txbxContent>
+                    </wps:txbx>
+                    <wps:bodyPr rot="0" vert="horz" wrap="square" lIns="18000" tIns="43200" rIns="18000" bIns="18000" anchor="t" anchorCtr="0">
+                      <a:noAutofit/>
+                    </wps:bodyPr>
+                  </wps:wsp>
+                </a:graphicData>
+              </a:graphic>
+              <wp14:sizeRelH relativeFrom="page">
+                <wp14:pctWidth>0</wp14:pctWidth>
+              </wp14:sizeRelH>
+              <wp14:sizeRelV relativeFrom="page">
+                <wp14:pctHeight>0</wp14:pctHeight>
+              </wp14:sizeRelV>
+            </wp:anchor>
+          </w:drawing>
+        </mc:Choice>
+        <mc:Fallback>
+          <w:pict>
+            <v:shapetype w14:anchorId="7ACB1FAE" id="_x0000_t202" coordsize="21600,21600" o:spt="202" path="m,l,21600r21600,l21600,xe">
+              <v:stroke joinstyle="miter"/>
+              <v:path gradientshapeok="t" o:connecttype="rect"/>
+            </v:shapetype>
+            <v:shape id="Text Box 16" o:spid="_x0000_s1026" type="#_x0000_t202" style="position:absolute;margin-left:101.15pt;margin-top:6.95pt;width:418.95pt;height:40.45pt;z-index:251660288;visibility:visible;mso-wrap-style:square;mso-width-percent:0;mso-height-percent:0;mso-wrap-distance-left:9pt;mso-wrap-distance-top:0;mso-wrap-distance-right:9pt;mso-wrap-distance-bottom:0;mso-position-horizontal:absolute;mso-position-horizontal-relative:text;mso-position-vertical:absolute;mso-position-vertical-relative:text;mso-width-percent:0;mso-height-percent:0;mso-width-relative:page;mso-height-relative:page;v-text-anchor:top" o:gfxdata="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" filled="f" stroked="f">
+              <v:textbox inset=".5mm,1.2mm,.5mm,.5mm">
+                <w:txbxContent>
+                  <w:p>
+                    <w:pPr>
+                      <w:spacing w:before="60" w:after="60" w:line="240" w:lineRule="auto"/>
+                      <w:jc w:val="both"/>
+                      <w:rPr>
+                        <w:sz w:val="17"/>
+                        <w:szCs w:val="17"/>
+                        <w:lang w:val="ru-RU"/>
+                      </w:rPr>
+                    </w:pPr>
+                    <w:r>
+                      <w:rPr>
+                        <w:color w:val="595959" w:themeColor="text1" w:themeTint="A6"/>
+                        <w:sz w:val="17"/>
+                        <w:szCs w:val="17"/>
+                        <w:lang w:val="bg-BG"/>
+                      </w:rPr>
+                      <w:t>Проект</w:t>
+                    </w:r>
+                    <w:r>
+                      <w:rPr>
+                        <w:color w:val="595959" w:themeColor="text1" w:themeTint="A6"/>
+                        <w:sz w:val="17"/>
+                        <w:szCs w:val="17"/>
+                        <w:lang w:val="bg-BG"/>
+                      </w:rPr>
+                      <w:t xml:space="preserve"> "</w:t>
+                    </w:r>
+                    <w:r>
+                      <w:rPr>
+                        <w:color w:val="595959" w:themeColor="text1" w:themeTint="A6"/>
+                        <w:sz w:val="17"/>
+                        <w:szCs w:val="17"/>
+                        <w:lang w:val="bg-BG"/>
+                      </w:rPr>
+                      <w:t>Отворено учебно съдържание</w:t>
+                    </w:r>
+                    <w:r>
+                      <w:rPr>
+                        <w:color w:val="595959" w:themeColor="text1" w:themeTint="A6"/>
+                        <w:sz w:val="17"/>
+                        <w:szCs w:val="17"/>
+                        <w:lang w:val="bg-BG"/>
+                      </w:rPr>
+                      <w:t xml:space="preserve"> по програмиране и ИТ"</w:t>
+                    </w:r>
+                    <w:r>
+                      <w:rPr>
+                        <w:color w:val="595959" w:themeColor="text1" w:themeTint="A6"/>
+                        <w:sz w:val="17"/>
+                        <w:szCs w:val="17"/>
+                      </w:rPr>
+                      <w:t xml:space="preserve">, </w:t>
+                    </w:r>
+                    <w:r>
+                      <w:rPr>
+                        <w:color w:val="595959" w:themeColor="text1" w:themeTint="A6"/>
+                        <w:sz w:val="17"/>
+                        <w:szCs w:val="17"/>
+                        <w:lang w:val="bg-BG"/>
+                      </w:rPr>
+                      <w:t>СофтУни Фондация</w:t>
+                    </w:r>
+                    <w:r>
+                      <w:rPr>
+                        <w:color w:val="595959" w:themeColor="text1" w:themeTint="A6"/>
+                        <w:sz w:val="17"/>
+                        <w:szCs w:val="17"/>
+                        <w:lang w:val="ru-RU"/>
+                      </w:rPr>
+                      <w:t xml:space="preserve"> </w:t>
+                    </w:r>
+                    <w:r>
+                      <w:rPr>
+                        <w:color w:val="595959" w:themeColor="text1" w:themeTint="A6"/>
+                        <w:sz w:val="17"/>
+                        <w:szCs w:val="17"/>
+                        <w:lang w:val="bg-BG"/>
+                      </w:rPr>
+                      <w:t xml:space="preserve">(лиценз </w:t>
+                    </w:r>
+                    <w:r>
+                      <w:rPr>
+                        <w:color w:val="595959" w:themeColor="text1" w:themeTint="A6"/>
+                        <w:sz w:val="17"/>
+                        <w:szCs w:val="17"/>
+                      </w:rPr>
+                      <w:t>CC</w:t>
+                    </w:r>
+                    <w:r>
+                      <w:rPr>
+                        <w:color w:val="595959" w:themeColor="text1" w:themeTint="A6"/>
+                        <w:sz w:val="17"/>
+                        <w:szCs w:val="17"/>
+                        <w:lang w:val="ru-RU"/>
+                      </w:rPr>
+                      <w:t>-</w:t>
+                    </w:r>
+                    <w:r>
+                      <w:rPr>
+                        <w:color w:val="595959" w:themeColor="text1" w:themeTint="A6"/>
+                        <w:sz w:val="17"/>
+                        <w:szCs w:val="17"/>
+                      </w:rPr>
+                      <w:t>BY</w:t>
+                    </w:r>
+                    <w:r>
+                      <w:rPr>
+                        <w:color w:val="595959" w:themeColor="text1" w:themeTint="A6"/>
+                        <w:sz w:val="17"/>
+                        <w:szCs w:val="17"/>
+                        <w:lang w:val="ru-RU"/>
+                      </w:rPr>
+                      <w:t>-</w:t>
+                    </w:r>
+                    <w:r>
+                      <w:rPr>
+                        <w:color w:val="595959" w:themeColor="text1" w:themeTint="A6"/>
+                        <w:sz w:val="17"/>
+                        <w:szCs w:val="17"/>
+                      </w:rPr>
+                      <w:t>NC-</w:t>
+                    </w:r>
+                    <w:r>
+                      <w:rPr>
+                        <w:color w:val="595959" w:themeColor="text1" w:themeTint="A6"/>
+                        <w:sz w:val="17"/>
+                        <w:szCs w:val="17"/>
+                      </w:rPr>
+                      <w:t>SA</w:t>
+                    </w:r>
+                    <w:r>
+                      <w:rPr>
+                        <w:color w:val="595959" w:themeColor="text1" w:themeTint="A6"/>
+                        <w:sz w:val="17"/>
+                        <w:szCs w:val="17"/>
+                        <w:lang w:val="ru-RU"/>
+                      </w:rPr>
+                      <w:t>)</w:t>
+                    </w:r>
+                  </w:p>
+                  <w:p>
+                    <w:pPr>
+                      <w:spacing w:before="60" w:after="60" w:line="240" w:lineRule="auto"/>
+                      <w:jc w:val="both"/>
+                      <w:rPr>
+                        <w:noProof/>
+                        <w:color w:val="95B3D7" w:themeColor="accent1" w:themeTint="99"/>
+                        <w:sz w:val="17"/>
+                        <w:szCs w:val="17"/>
+                        <w:lang w:val="ru-RU"/>
+                      </w:rPr>
+                    </w:pPr>
+                    <w:hyperlink r:id="rId2" w:history="1">
+                      <w:r>
+                        <w:rPr>
+                          <w:rStyle w:val="Hyperlink"/>
+                          <w:noProof/>
+                          <w:color w:val="95B3D7" w:themeColor="accent1" w:themeTint="99"/>
+                          <w:sz w:val="17"/>
+                          <w:szCs w:val="17"/>
+                        </w:rPr>
+                        <w:t>https</w:t>
+                      </w:r>
+                      <w:r>
+                        <w:rPr>
+                          <w:rStyle w:val="Hyperlink"/>
+                          <w:noProof/>
+                          <w:color w:val="95B3D7" w:themeColor="accent1" w:themeTint="99"/>
+                          <w:sz w:val="17"/>
+                          <w:szCs w:val="17"/>
+                          <w:lang w:val="ru-RU"/>
+                        </w:rPr>
+                        <w:t>://</w:t>
+                      </w:r>
+                      <w:r>
+                        <w:rPr>
+                          <w:rStyle w:val="Hyperlink"/>
+                          <w:noProof/>
+                          <w:color w:val="95B3D7" w:themeColor="accent1" w:themeTint="99"/>
+                          <w:sz w:val="17"/>
+                          <w:szCs w:val="17"/>
+                        </w:rPr>
+                        <w:t>github</w:t>
+                      </w:r>
+                      <w:r>
+                        <w:rPr>
+                          <w:rStyle w:val="Hyperlink"/>
+                          <w:noProof/>
+                          <w:color w:val="95B3D7" w:themeColor="accent1" w:themeTint="99"/>
+                          <w:sz w:val="17"/>
+                          <w:szCs w:val="17"/>
+                          <w:lang w:val="ru-RU"/>
+                        </w:rPr>
+                        <w:t>.</w:t>
+                      </w:r>
+                      <w:r>
+                        <w:rPr>
+                          <w:rStyle w:val="Hyperlink"/>
+                          <w:noProof/>
+                          <w:color w:val="95B3D7" w:themeColor="accent1" w:themeTint="99"/>
+                          <w:sz w:val="17"/>
+                          <w:szCs w:val="17"/>
+                        </w:rPr>
+                        <w:t>com</w:t>
+                      </w:r>
+                      <w:r>
+                        <w:rPr>
+                          <w:rStyle w:val="Hyperlink"/>
+                          <w:noProof/>
+                          <w:color w:val="95B3D7" w:themeColor="accent1" w:themeTint="99"/>
+                          <w:sz w:val="17"/>
+                          <w:szCs w:val="17"/>
+                          <w:lang w:val="ru-RU"/>
+                        </w:rPr>
+                        <w:t>/</w:t>
+                      </w:r>
+                      <w:r>
+                        <w:rPr>
+                          <w:rStyle w:val="Hyperlink"/>
+                          <w:noProof/>
+                          <w:color w:val="95B3D7" w:themeColor="accent1" w:themeTint="99"/>
+                          <w:sz w:val="17"/>
+                          <w:szCs w:val="17"/>
+                        </w:rPr>
+                        <w:t>BG</w:t>
+                      </w:r>
+                      <w:r>
+                        <w:rPr>
+                          <w:rStyle w:val="Hyperlink"/>
+                          <w:noProof/>
+                          <w:color w:val="95B3D7" w:themeColor="accent1" w:themeTint="99"/>
+                          <w:sz w:val="17"/>
+                          <w:szCs w:val="17"/>
+                          <w:lang w:val="ru-RU"/>
+                        </w:rPr>
+                        <w:t>-</w:t>
+                      </w:r>
+                      <w:r>
+                        <w:rPr>
+                          <w:rStyle w:val="Hyperlink"/>
+                          <w:noProof/>
+                          <w:color w:val="95B3D7" w:themeColor="accent1" w:themeTint="99"/>
+                          <w:sz w:val="17"/>
+                          <w:szCs w:val="17"/>
+                        </w:rPr>
+                        <w:t>IT</w:t>
+                      </w:r>
+                      <w:r>
+                        <w:rPr>
+                          <w:rStyle w:val="Hyperlink"/>
+                          <w:noProof/>
+                          <w:color w:val="95B3D7" w:themeColor="accent1" w:themeTint="99"/>
+                          <w:sz w:val="17"/>
+                          <w:szCs w:val="17"/>
+                          <w:lang w:val="ru-RU"/>
+                        </w:rPr>
+                        <w:t>-</w:t>
+                      </w:r>
+                      <w:r>
+                        <w:rPr>
+                          <w:rStyle w:val="Hyperlink"/>
+                          <w:noProof/>
+                          <w:color w:val="95B3D7" w:themeColor="accent1" w:themeTint="99"/>
+                          <w:sz w:val="17"/>
+                          <w:szCs w:val="17"/>
+                        </w:rPr>
+                        <w:t>Edu</w:t>
+                      </w:r>
+                    </w:hyperlink>
+                  </w:p>
+                </w:txbxContent>
+              </v:textbox>
+            </v:shape>
+          </w:pict>
+        </mc:Fallback>
+      </mc:AlternateContent>
+    </w:r>
+    <w:r>
+      <w:rPr>
+        <w:noProof/>
+      </w:rPr>
+      <w:drawing>
+        <wp:anchor distT="0" distB="0" distL="114300" distR="114300" simplePos="0" relativeHeight="251663360" behindDoc="0" locked="0" layoutInCell="1" allowOverlap="1" wp14:anchorId="4E17BC4E" wp14:editId="703668A3">
+          <wp:simplePos x="0" y="0"/>
+          <wp:positionH relativeFrom="margin">
+            <wp:posOffset>52217</wp:posOffset>
+          </wp:positionH>
+          <wp:positionV relativeFrom="paragraph">
+            <wp:posOffset>205105</wp:posOffset>
+          </wp:positionV>
+          <wp:extent cx="1107440" cy="276225"/>
+          <wp:effectExtent l="0" t="0" r="0" b="9525"/>
+          <wp:wrapSquare wrapText="bothSides"/>
+          <wp:docPr id="58" name="Picture 58" descr="SoftUniFoundation_Logo_OneLine@2x">
+            <a:hlinkClick xmlns:a="http://schemas.openxmlformats.org/drawingml/2006/main" r:id="rId3"/>
+          </wp:docPr>
+          <wp:cNvGraphicFramePr>
+            <a:graphicFrameLocks xmlns:a="http://schemas.openxmlformats.org/drawingml/2006/main" noChangeAspect="1"/>
+          </wp:cNvGraphicFramePr>
+          <a:graphic xmlns:a="http://schemas.openxmlformats.org/drawingml/2006/main">
+            <a:graphicData uri="http://schemas.openxmlformats.org/drawingml/2006/picture">
+              <pic:pic xmlns:pic="http://schemas.openxmlformats.org/drawingml/2006/picture">
+                <pic:nvPicPr>
+                  <pic:cNvPr id="58" name="Picture 58" descr="SoftUniFoundation_Logo_OneLine@2x">
+                    <a:hlinkClick r:id="rId3"/>
+                  </pic:cNvPr>
+                  <pic:cNvPicPr>
+                    <a:picLocks noChangeAspect="1" noChangeArrowheads="1"/>
+                  </pic:cNvPicPr>
+                </pic:nvPicPr>
+                <pic:blipFill>
+                  <a:blip r:embed="rId4">
+                    <a:alphaModFix amt="70000"/>
+                    <a:extLst>
+                      <a:ext uri="{28A0092B-C50C-407E-A947-70E740481C1C}">
+                        <a14:useLocalDpi xmlns:a14="http://schemas.microsoft.com/office/drawing/2010/main" val="0"/>
+                      </a:ext>
+                    </a:extLst>
+                  </a:blip>
+                  <a:srcRect/>
+                  <a:stretch>
+                    <a:fillRect/>
+                  </a:stretch>
+                </pic:blipFill>
+                <pic:spPr bwMode="auto">
+                  <a:xfrm>
+                    <a:off x="0" y="0"/>
+                    <a:ext cx="1107440" cy="276225"/>
+                  </a:xfrm>
+                  <a:prstGeom prst="rect">
+                    <a:avLst/>
+                  </a:prstGeom>
+                  <a:noFill/>
+                </pic:spPr>
+              </pic:pic>
+            </a:graphicData>
+          </a:graphic>
+          <wp14:sizeRelH relativeFrom="page">
+            <wp14:pctWidth>0</wp14:pctWidth>
+          </wp14:sizeRelH>
+          <wp14:sizeRelV relativeFrom="page">
+            <wp14:pctHeight>0</wp14:pctHeight>
+          </wp14:sizeRelV>
+        </wp:anchor>
+      </w:drawing>
+    </w:r>
+    <w:r>
+      <w:rPr>
+        <w:noProof/>
+      </w:rPr>
+      <mc:AlternateContent>
+        <mc:Choice Requires="wps">
+          <w:drawing>
+            <wp:anchor distT="0" distB="0" distL="114300" distR="114300" simplePos="0" relativeHeight="251659264" behindDoc="0" locked="0" layoutInCell="1" allowOverlap="1" wp14:anchorId="41DE7BF4" wp14:editId="0F460D6B">
+              <wp:simplePos x="0" y="0"/>
+              <wp:positionH relativeFrom="column">
+                <wp:posOffset>-1270</wp:posOffset>
+              </wp:positionH>
+              <wp:positionV relativeFrom="paragraph">
+                <wp:posOffset>66040</wp:posOffset>
+              </wp:positionV>
+              <wp:extent cx="6614160" cy="0"/>
+              <wp:effectExtent l="0" t="0" r="0" b="0"/>
+              <wp:wrapNone/>
+              <wp:docPr id="19" name="Straight Connector 19"/>
+              <wp:cNvGraphicFramePr/>
+              <a:graphic xmlns:a="http://schemas.openxmlformats.org/drawingml/2006/main">
+                <a:graphicData uri="http://schemas.microsoft.com/office/word/2010/wordprocessingShape">
+                  <wps:wsp>
+                    <wps:cNvCnPr/>
+                    <wps:spPr>
+                      <a:xfrm flipV="1">
+                        <a:off x="0" y="0"/>
+                        <a:ext cx="6614160" cy="0"/>
+                      </a:xfrm>
+                      <a:prstGeom prst="line">
+                        <a:avLst/>
+                      </a:prstGeom>
+                      <a:ln w="12700" cap="rnd">
+                        <a:solidFill>
+                          <a:schemeClr val="accent6">
+                            <a:lumMod val="50000"/>
+                          </a:schemeClr>
+                        </a:solidFill>
+                      </a:ln>
+                    </wps:spPr>
+                    <wps:style>
+                      <a:lnRef idx="1">
+                        <a:schemeClr val="accent1"/>
+                      </a:lnRef>
+                      <a:fillRef idx="0">
+                        <a:schemeClr val="accent1"/>
+                      </a:fillRef>
+                      <a:effectRef idx="0">
+                        <a:schemeClr val="accent1"/>
+                      </a:effectRef>
+                      <a:fontRef idx="minor">
+                        <a:schemeClr val="tx1"/>
+                      </a:fontRef>
+                    </wps:style>
+                    <wps:bodyPr/>
+                  </wps:wsp>
+                </a:graphicData>
+              </a:graphic>
+              <wp14:sizeRelH relativeFrom="page">
+                <wp14:pctWidth>0</wp14:pctWidth>
+              </wp14:sizeRelH>
+              <wp14:sizeRelV relativeFrom="page">
+                <wp14:pctHeight>0</wp14:pctHeight>
+              </wp14:sizeRelV>
+            </wp:anchor>
+          </w:drawing>
+        </mc:Choice>
+        <mc:Fallback xmlns:w16sdtdh="http://schemas.microsoft.com/office/word/2020/wordml/sdtdatahash" xmlns:w16="http://schemas.microsoft.com/office/word/2018/wordml" xmlns:w16cid="http://schemas.microsoft.com/office/word/2016/wordml/cid" xmlns:w16cex="http://schemas.microsoft.com/office/word/2018/wordml/cex" xmlns:oel="http://schemas.microsoft.com/office/2019/extlst" xmlns:am3d="http://schemas.microsoft.com/office/drawing/2017/model3d" xmlns:aink="http://schemas.microsoft.com/office/drawing/2016/ink" xmlns:cx8="http://schemas.microsoft.com/office/drawing/2016/5/14/chartex" xmlns:cx7="http://schemas.microsoft.com/office/drawing/2016/5/13/chartex" xmlns:cx6="http://schemas.microsoft.com/office/drawing/2016/5/12/chartex" xmlns:cx5="http://schemas.microsoft.com/office/drawing/2016/5/11/chartex" xmlns:cx4="http://schemas.microsoft.com/office/drawing/2016/5/10/chartex" xmlns:cx3="http://schemas.microsoft.com/office/drawing/2016/5/9/chartex" xmlns:cx2="http://schemas.microsoft.com/office/drawing/2015/10/21/chartex">
+          <w:pict>
+            <v:line w14:anchorId="23DA4A24" id="Straight Connector 19" o:spid="_x0000_s1026" style="position:absolute;flip:y;z-index:251659264;visibility:visible;mso-wrap-style:square;mso-width-percent:0;mso-height-percent:0;mso-wrap-distance-left:9pt;mso-wrap-distance-top:0;mso-wrap-distance-right:9pt;mso-wrap-distance-bottom:0;mso-position-horizontal:absolute;mso-position-horizontal-relative:text;mso-position-vertical:absolute;mso-position-vertical-relative:text;mso-width-percent:0;mso-height-percent:0;mso-width-relative:page;mso-height-relative:page" from="-.1pt,5.2pt" to="520.7pt,5.2pt" o:gfxdata="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" strokecolor="#974706 [1609]" strokeweight="1pt">
+              <v:stroke endcap="round"/>
+            </v:line>
+          </w:pict>
+        </mc:Fallback>
+      </mc:AlternateContent>
+    </w:r>
+  </w:p>
+  <w:p>
+    <w:pPr>
+      <w:pStyle w:val="Footer"/>
+    </w:pPr>
+    <w:r>
+      <w:rPr>
+        <w:noProof/>
+      </w:rPr>
+      <mc:AlternateContent>
+        <mc:Choice Requires="wps">
+          <w:drawing>
+            <wp:anchor distT="0" distB="0" distL="114300" distR="114300" simplePos="0" relativeHeight="251661312" behindDoc="0" locked="0" layoutInCell="1" allowOverlap="1" wp14:anchorId="0D7D8A2E" wp14:editId="242AC50E">
+              <wp:simplePos x="0" y="0"/>
+              <wp:positionH relativeFrom="column">
+                <wp:posOffset>5647055</wp:posOffset>
+              </wp:positionH>
+              <wp:positionV relativeFrom="paragraph">
+                <wp:posOffset>106045</wp:posOffset>
+              </wp:positionV>
+              <wp:extent cx="900430" cy="201930"/>
+              <wp:effectExtent l="0" t="0" r="13970" b="7620"/>
+              <wp:wrapNone/>
+              <wp:docPr id="4" name="Text Box 4"/>
+              <wp:cNvGraphicFramePr/>
+              <a:graphic xmlns:a="http://schemas.openxmlformats.org/drawingml/2006/main">
+                <a:graphicData uri="http://schemas.microsoft.com/office/word/2010/wordprocessingShape">
+                  <wps:wsp>
+                    <wps:cNvSpPr txBox="1"/>
+                    <wps:spPr>
+                      <a:xfrm>
+                        <a:off x="0" y="0"/>
+                        <a:ext cx="900430" cy="201930"/>
+                      </a:xfrm>
+                      <a:prstGeom prst="rect">
+                        <a:avLst/>
+                      </a:prstGeom>
+                      <a:noFill/>
+                      <a:ln w="6350">
+                        <a:noFill/>
+                      </a:ln>
+                      <a:effectLst/>
+                    </wps:spPr>
+                    <wps:style>
+                      <a:lnRef idx="0">
+                        <a:schemeClr val="accent1"/>
+                      </a:lnRef>
+                      <a:fillRef idx="0">
+                        <a:schemeClr val="accent1"/>
+                      </a:fillRef>
+                      <a:effectRef idx="0">
+                        <a:schemeClr val="accent1"/>
+                      </a:effectRef>
+                      <a:fontRef idx="minor">
+                        <a:schemeClr val="dk1"/>
+                      </a:fontRef>
+                    </wps:style>
+                    <wps:txbx>
+                      <w:txbxContent>
+                        <w:p>
+                          <w:pPr>
+                            <w:spacing w:after="0" w:line="240" w:lineRule="auto"/>
+                            <w:jc w:val="right"/>
+                            <w:rPr>
+                              <w:color w:val="595959" w:themeColor="text1" w:themeTint="A6"/>
+                              <w:sz w:val="17"/>
+                              <w:szCs w:val="17"/>
+                            </w:rPr>
+                          </w:pPr>
+                          <w:r>
+                            <w:rPr>
+                              <w:color w:val="595959" w:themeColor="text1" w:themeTint="A6"/>
+                              <w:sz w:val="17"/>
+                              <w:szCs w:val="17"/>
+                              <w:lang w:val="bg-BG"/>
+                            </w:rPr>
+                            <w:t>стр.</w:t>
+                          </w:r>
+                          <w:r>
+                            <w:rPr>
+                              <w:color w:val="595959" w:themeColor="text1" w:themeTint="A6"/>
+                              <w:sz w:val="17"/>
+                              <w:szCs w:val="17"/>
+                            </w:rPr>
+                            <w:t xml:space="preserve"> </w:t>
+                          </w:r>
+                          <w:r>
+                            <w:rPr>
+                              <w:color w:val="595959" w:themeColor="text1" w:themeTint="A6"/>
+                              <w:sz w:val="17"/>
+                              <w:szCs w:val="17"/>
+                            </w:rPr>
+                            <w:fldChar w:fldCharType="begin"/>
+                          </w:r>
+                          <w:r>
+                            <w:rPr>
+                              <w:color w:val="595959" w:themeColor="text1" w:themeTint="A6"/>
+                              <w:sz w:val="17"/>
+                              <w:szCs w:val="17"/>
+                            </w:rPr>
+                            <w:instrText xml:space="preserve"> PAGE   \* MERGEFORMAT </w:instrText>
+                          </w:r>
+                          <w:r>
+                            <w:rPr>
+                              <w:color w:val="595959" w:themeColor="text1" w:themeTint="A6"/>
+                              <w:sz w:val="17"/>
+                              <w:szCs w:val="17"/>
+                            </w:rPr>
+                            <w:fldChar w:fldCharType="separate"/>
+                          </w:r>
+                          <w:r>
+                            <w:rPr>
+                              <w:noProof/>
+                              <w:color w:val="595959" w:themeColor="text1" w:themeTint="A6"/>
+                              <w:sz w:val="17"/>
+                              <w:szCs w:val="17"/>
+                            </w:rPr>
+                            <w:t>1</w:t>
+                          </w:r>
+                          <w:r>
+                            <w:rPr>
+                              <w:color w:val="595959" w:themeColor="text1" w:themeTint="A6"/>
+                              <w:sz w:val="17"/>
+                              <w:szCs w:val="17"/>
+                            </w:rPr>
+                            <w:fldChar w:fldCharType="end"/>
+                          </w:r>
+                          <w:r>
+                            <w:rPr>
+                              <w:color w:val="595959" w:themeColor="text1" w:themeTint="A6"/>
+                              <w:sz w:val="17"/>
+                              <w:szCs w:val="17"/>
+                            </w:rPr>
+                            <w:t xml:space="preserve"> </w:t>
+                          </w:r>
+                          <w:r>
+                            <w:rPr>
+                              <w:color w:val="595959" w:themeColor="text1" w:themeTint="A6"/>
+                              <w:sz w:val="17"/>
+                              <w:szCs w:val="17"/>
+                              <w:lang w:val="bg-BG"/>
+                            </w:rPr>
+                            <w:t>от</w:t>
+                          </w:r>
+                          <w:r>
+                            <w:rPr>
+                              <w:color w:val="595959" w:themeColor="text1" w:themeTint="A6"/>
+                              <w:sz w:val="17"/>
+                              <w:szCs w:val="17"/>
+                            </w:rPr>
+                            <w:t xml:space="preserve"> </w:t>
+                          </w:r>
+                          <w:r>
+                            <w:rPr>
+                              <w:color w:val="595959" w:themeColor="text1" w:themeTint="A6"/>
+                              <w:sz w:val="17"/>
+                              <w:szCs w:val="17"/>
+                            </w:rPr>
+                            <w:fldChar w:fldCharType="begin"/>
+                          </w:r>
+                          <w:r>
+                            <w:rPr>
+                              <w:color w:val="595959" w:themeColor="text1" w:themeTint="A6"/>
+                              <w:sz w:val="17"/>
+                              <w:szCs w:val="17"/>
+                            </w:rPr>
+                            <w:instrText xml:space="preserve"> NUMPAGES   \* MERGEFORMAT </w:instrText>
+                          </w:r>
+                          <w:r>
+                            <w:rPr>
+                              <w:color w:val="595959" w:themeColor="text1" w:themeTint="A6"/>
+                              <w:sz w:val="17"/>
+                              <w:szCs w:val="17"/>
+                            </w:rPr>
+                            <w:fldChar w:fldCharType="separate"/>
+                          </w:r>
+                          <w:r>
+                            <w:rPr>
+                              <w:noProof/>
+                              <w:color w:val="595959" w:themeColor="text1" w:themeTint="A6"/>
+                              <w:sz w:val="17"/>
+                              <w:szCs w:val="17"/>
+                            </w:rPr>
+                            <w:t>6</w:t>
+                          </w:r>
+                          <w:r>
+                            <w:rPr>
+                              <w:color w:val="595959" w:themeColor="text1" w:themeTint="A6"/>
+                              <w:sz w:val="17"/>
+                              <w:szCs w:val="17"/>
+                            </w:rPr>
+                            <w:fldChar w:fldCharType="end"/>
+                          </w:r>
+                        </w:p>
+                      </w:txbxContent>
+                    </wps:txbx>
+                    <wps:bodyPr rot="0" spcFirstLastPara="0" vertOverflow="overflow" horzOverflow="overflow" vert="horz" wrap="square" lIns="0" tIns="0" rIns="0" bIns="0" numCol="1" spcCol="0" rtlCol="0" fromWordArt="0" anchor="ctr" anchorCtr="0" forceAA="0" compatLnSpc="1">
+                      <a:prstTxWarp prst="textNoShape">
+                        <a:avLst/>
+                      </a:prstTxWarp>
+                      <a:noAutofit/>
+                    </wps:bodyPr>
+                  </wps:wsp>
+                </a:graphicData>
+              </a:graphic>
+              <wp14:sizeRelH relativeFrom="page">
+                <wp14:pctWidth>0</wp14:pctWidth>
+              </wp14:sizeRelH>
+              <wp14:sizeRelV relativeFrom="page">
+                <wp14:pctHeight>0</wp14:pctHeight>
+              </wp14:sizeRelV>
+            </wp:anchor>
+          </w:drawing>
+        </mc:Choice>
+        <mc:Fallback>
+          <w:pict>
+            <v:shape w14:anchorId="0D7D8A2E" id="Text Box 4" o:spid="_x0000_s1027" type="#_x0000_t202" style="position:absolute;margin-left:444.65pt;margin-top:8.35pt;width:70.9pt;height:15.9pt;z-index:251661312;visibility:visible;mso-wrap-style:square;mso-width-percent:0;mso-height-percent:0;mso-wrap-distance-left:9pt;mso-wrap-distance-top:0;mso-wrap-distance-right:9pt;mso-wrap-distance-bottom:0;mso-position-horizontal:absolute;mso-position-horizontal-relative:text;mso-position-vertical:absolute;mso-position-vertical-relative:text;mso-width-percent:0;mso-height-percent:0;mso-width-relative:page;mso-height-relative:page;v-text-anchor:middle" o:gfxdata="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" filled="f" stroked="f" strokeweight=".5pt">
+              <v:textbox inset="0,0,0,0">
+                <w:txbxContent>
+                  <w:p>
+                    <w:pPr>
+                      <w:spacing w:after="0" w:line="240" w:lineRule="auto"/>
+                      <w:jc w:val="right"/>
+                      <w:rPr>
+                        <w:color w:val="595959" w:themeColor="text1" w:themeTint="A6"/>
+                        <w:sz w:val="17"/>
+                        <w:szCs w:val="17"/>
+                      </w:rPr>
+                    </w:pPr>
+                    <w:r>
+                      <w:rPr>
+                        <w:color w:val="595959" w:themeColor="text1" w:themeTint="A6"/>
+                        <w:sz w:val="17"/>
+                        <w:szCs w:val="17"/>
+                        <w:lang w:val="bg-BG"/>
+                      </w:rPr>
+                      <w:t>стр.</w:t>
+                    </w:r>
+                    <w:r>
+                      <w:rPr>
+                        <w:color w:val="595959" w:themeColor="text1" w:themeTint="A6"/>
+                        <w:sz w:val="17"/>
+                        <w:szCs w:val="17"/>
+                      </w:rPr>
+                      <w:t xml:space="preserve"> </w:t>
+                    </w:r>
+                    <w:r>
+                      <w:rPr>
+                        <w:color w:val="595959" w:themeColor="text1" w:themeTint="A6"/>
+                        <w:sz w:val="17"/>
+                        <w:szCs w:val="17"/>
+                      </w:rPr>
+                      <w:fldChar w:fldCharType="begin"/>
+                    </w:r>
+                    <w:r>
+                      <w:rPr>
+                        <w:color w:val="595959" w:themeColor="text1" w:themeTint="A6"/>
+                        <w:sz w:val="17"/>
+                        <w:szCs w:val="17"/>
+                      </w:rPr>
+                      <w:instrText xml:space="preserve"> PAGE   \* MERGEFORMAT </w:instrText>
+                    </w:r>
+                    <w:r>
+                      <w:rPr>
+                        <w:color w:val="595959" w:themeColor="text1" w:themeTint="A6"/>
+                        <w:sz w:val="17"/>
+                        <w:szCs w:val="17"/>
+                      </w:rPr>
+                      <w:fldChar w:fldCharType="separate"/>
+                    </w:r>
+                    <w:r>
+                      <w:rPr>
+                        <w:noProof/>
+                        <w:color w:val="595959" w:themeColor="text1" w:themeTint="A6"/>
+                        <w:sz w:val="17"/>
+                        <w:szCs w:val="17"/>
+                      </w:rPr>
+                      <w:t>1</w:t>
+                    </w:r>
+                    <w:r>
+                      <w:rPr>
+                        <w:color w:val="595959" w:themeColor="text1" w:themeTint="A6"/>
+                        <w:sz w:val="17"/>
+                        <w:szCs w:val="17"/>
+                      </w:rPr>
+                      <w:fldChar w:fldCharType="end"/>
+                    </w:r>
+                    <w:r>
+                      <w:rPr>
+                        <w:color w:val="595959" w:themeColor="text1" w:themeTint="A6"/>
+                        <w:sz w:val="17"/>
+                        <w:szCs w:val="17"/>
+                      </w:rPr>
+                      <w:t xml:space="preserve"> </w:t>
+                    </w:r>
+                    <w:r>
+                      <w:rPr>
+                        <w:color w:val="595959" w:themeColor="text1" w:themeTint="A6"/>
+                        <w:sz w:val="17"/>
+                        <w:szCs w:val="17"/>
+                        <w:lang w:val="bg-BG"/>
+                      </w:rPr>
+                      <w:t>от</w:t>
+                    </w:r>
+                    <w:r>
+                      <w:rPr>
+                        <w:color w:val="595959" w:themeColor="text1" w:themeTint="A6"/>
+                        <w:sz w:val="17"/>
+                        <w:szCs w:val="17"/>
+                      </w:rPr>
+                      <w:t xml:space="preserve"> </w:t>
+                    </w:r>
+                    <w:r>
+                      <w:rPr>
+                        <w:color w:val="595959" w:themeColor="text1" w:themeTint="A6"/>
+                        <w:sz w:val="17"/>
+                        <w:szCs w:val="17"/>
+                      </w:rPr>
+                      <w:fldChar w:fldCharType="begin"/>
+                    </w:r>
+                    <w:r>
+                      <w:rPr>
+                        <w:color w:val="595959" w:themeColor="text1" w:themeTint="A6"/>
+                        <w:sz w:val="17"/>
+                        <w:szCs w:val="17"/>
+                      </w:rPr>
+                      <w:instrText xml:space="preserve"> NUMPAGES   \* MERGEFORMAT </w:instrText>
+                    </w:r>
+                    <w:r>
+                      <w:rPr>
+                        <w:color w:val="595959" w:themeColor="text1" w:themeTint="A6"/>
+                        <w:sz w:val="17"/>
+                        <w:szCs w:val="17"/>
+                      </w:rPr>
+                      <w:fldChar w:fldCharType="separate"/>
+                    </w:r>
+                    <w:r>
+                      <w:rPr>
+                        <w:noProof/>
+                        <w:color w:val="595959" w:themeColor="text1" w:themeTint="A6"/>
+                        <w:sz w:val="17"/>
+                        <w:szCs w:val="17"/>
+                      </w:rPr>
+                      <w:t>6</w:t>
+                    </w:r>
+                    <w:r>
+                      <w:rPr>
+                        <w:color w:val="595959" w:themeColor="text1" w:themeTint="A6"/>
+                        <w:sz w:val="17"/>
+                        <w:szCs w:val="17"/>
+                      </w:rPr>
+                      <w:fldChar w:fldCharType="end"/>
+                    </w:r>
+                  </w:p>
+                </w:txbxContent>
+              </v:textbox>
+            </v:shape>
+          </w:pict>
+        </mc:Fallback>
+      </mc:AlternateContent>
+    </w:r>
+  </w:p>
+</w:ftr>
+</file>
+
 <file path=word/footnotes.xml><?xml version="1.0" encoding="utf-8"?>
 <w:footnotes xmlns:wpc="http://schemas.microsoft.com/office/word/2010/wordprocessingCanvas" xmlns:cx="http://schemas.microsoft.com/office/drawing/2014/chartex" xmlns:cx1="http://schemas.microsoft.com/office/drawing/2015/9/8/chartex" xmlns:mc="http://schemas.openxmlformats.org/markup-compatibility/2006" xmlns:o="urn:schemas-microsoft-com:office:office" xmlns:r="http://schemas.openxmlformats.org/officeDocument/2006/relationships" xmlns:m="http://schemas.openxmlformats.org/officeDocument/2006/math" xmlns:v="urn:schemas-microsoft-com:vml" xmlns:wp14="http://schemas.microsoft.com/office/word/2010/wordprocessingDrawing" xmlns:wp="http://schemas.openxmlformats.org/drawingml/2006/wordprocessingDrawing" xmlns:w10="urn:schemas-microsoft-com:office:word" xmlns:w="http://schemas.openxmlformats.org/wordprocessingml/2006/main" xmlns:w14="http://schemas.microsoft.com/office/word/2010/wordml" xmlns:w15="http://schemas.microsoft.com/office/word/2012/wordml" xmlns:w16se="http://schemas.microsoft.com/office/word/2015/wordml/symex" xmlns:wpg="http://schemas.microsoft.com/office/word/2010/wordprocessingGroup" xmlns:wpi="http://schemas.microsoft.com/office/word/2010/wordprocessingInk" xmlns:wne="http://schemas.microsoft.com/office/word/2006/wordml" xmlns:wps="http://schemas.microsoft.com/office/word/2010/wordprocessingShape" mc:Ignorable="w14 w15 w16se wp14">
   <w:footnote w:type="separator" w:id="-1">
@@ -625,6 +1793,17 @@
     </w:p>
   </w:footnote>
 </w:footnotes>
+</file>
+
+<file path=word/header1.xml><?xml version="1.0" encoding="utf-8"?>
+<w:hdr xmlns:wpc="http://schemas.microsoft.com/office/word/2010/wordprocessingCanvas" xmlns:cx="http://schemas.microsoft.com/office/drawing/2014/chartex" xmlns:cx1="http://schemas.microsoft.com/office/drawing/2015/9/8/chartex" xmlns:mc="http://schemas.openxmlformats.org/markup-compatibility/2006" xmlns:o="urn:schemas-microsoft-com:office:office" xmlns:r="http://schemas.openxmlformats.org/officeDocument/2006/relationships" xmlns:m="http://schemas.openxmlformats.org/officeDocument/2006/math" xmlns:v="urn:schemas-microsoft-com:vml" xmlns:wp14="http://schemas.microsoft.com/office/word/2010/wordprocessingDrawing" xmlns:wp="http://schemas.openxmlformats.org/drawingml/2006/wordprocessingDrawing" xmlns:w10="urn:schemas-microsoft-com:office:word" xmlns:w="http://schemas.openxmlformats.org/wordprocessingml/2006/main" xmlns:w14="http://schemas.microsoft.com/office/word/2010/wordml" xmlns:w15="http://schemas.microsoft.com/office/word/2012/wordml" xmlns:w16se="http://schemas.microsoft.com/office/word/2015/wordml/symex" xmlns:wpg="http://schemas.microsoft.com/office/word/2010/wordprocessingGroup" xmlns:wpi="http://schemas.microsoft.com/office/word/2010/wordprocessingInk" xmlns:wne="http://schemas.microsoft.com/office/word/2006/wordml" xmlns:wps="http://schemas.microsoft.com/office/word/2010/wordprocessingShape" mc:Ignorable="w14 w15 w16se wp14">
+  <w:p>
+    <w:pPr>
+      <w:pStyle w:val="Header"/>
+      <w:ind w:hanging="1134"/>
+    </w:pPr>
+  </w:p>
+</w:hdr>
 </file>
 
 <file path=word/numbering.xml><?xml version="1.0" encoding="utf-8"?>
@@ -3167,95 +4346,6 @@
     </w:lvl>
   </w:abstractNum>
   <w:abstractNum w:abstractNumId="25" w15:restartNumberingAfterBreak="0">
-    <w:nsid w:val="4BEE3D83"/>
-    <w:multiLevelType w:val="hybridMultilevel"/>
-    <w:tmpl w:val="E2AEC0E8"/>
-    <w:lvl w:ilvl="0" w:tplc="0409000F">
-      <w:start w:val="1"/>
-      <w:numFmt w:val="decimal"/>
-      <w:lvlText w:val="%1."/>
-      <w:lvlJc w:val="left"/>
-      <w:pPr>
-        <w:ind w:left="720" w:hanging="360"/>
-      </w:pPr>
-      <w:rPr>
-        <w:rFonts w:hint="default"/>
-      </w:rPr>
-    </w:lvl>
-    <w:lvl w:ilvl="1" w:tplc="04090019" w:tentative="1">
-      <w:start w:val="1"/>
-      <w:numFmt w:val="lowerLetter"/>
-      <w:lvlText w:val="%2."/>
-      <w:lvlJc w:val="left"/>
-      <w:pPr>
-        <w:ind w:left="1440" w:hanging="360"/>
-      </w:pPr>
-    </w:lvl>
-    <w:lvl w:ilvl="2" w:tplc="0409001B" w:tentative="1">
-      <w:start w:val="1"/>
-      <w:numFmt w:val="lowerRoman"/>
-      <w:lvlText w:val="%3."/>
-      <w:lvlJc w:val="right"/>
-      <w:pPr>
-        <w:ind w:left="2160" w:hanging="180"/>
-      </w:pPr>
-    </w:lvl>
-    <w:lvl w:ilvl="3" w:tplc="0409000F" w:tentative="1">
-      <w:start w:val="1"/>
-      <w:numFmt w:val="decimal"/>
-      <w:lvlText w:val="%4."/>
-      <w:lvlJc w:val="left"/>
-      <w:pPr>
-        <w:ind w:left="2880" w:hanging="360"/>
-      </w:pPr>
-    </w:lvl>
-    <w:lvl w:ilvl="4" w:tplc="04090019" w:tentative="1">
-      <w:start w:val="1"/>
-      <w:numFmt w:val="lowerLetter"/>
-      <w:lvlText w:val="%5."/>
-      <w:lvlJc w:val="left"/>
-      <w:pPr>
-        <w:ind w:left="3600" w:hanging="360"/>
-      </w:pPr>
-    </w:lvl>
-    <w:lvl w:ilvl="5" w:tplc="0409001B" w:tentative="1">
-      <w:start w:val="1"/>
-      <w:numFmt w:val="lowerRoman"/>
-      <w:lvlText w:val="%6."/>
-      <w:lvlJc w:val="right"/>
-      <w:pPr>
-        <w:ind w:left="4320" w:hanging="180"/>
-      </w:pPr>
-    </w:lvl>
-    <w:lvl w:ilvl="6" w:tplc="0409000F" w:tentative="1">
-      <w:start w:val="1"/>
-      <w:numFmt w:val="decimal"/>
-      <w:lvlText w:val="%7."/>
-      <w:lvlJc w:val="left"/>
-      <w:pPr>
-        <w:ind w:left="5040" w:hanging="360"/>
-      </w:pPr>
-    </w:lvl>
-    <w:lvl w:ilvl="7" w:tplc="04090019" w:tentative="1">
-      <w:start w:val="1"/>
-      <w:numFmt w:val="lowerLetter"/>
-      <w:lvlText w:val="%8."/>
-      <w:lvlJc w:val="left"/>
-      <w:pPr>
-        <w:ind w:left="5760" w:hanging="360"/>
-      </w:pPr>
-    </w:lvl>
-    <w:lvl w:ilvl="8" w:tplc="0409001B" w:tentative="1">
-      <w:start w:val="1"/>
-      <w:numFmt w:val="lowerRoman"/>
-      <w:lvlText w:val="%9."/>
-      <w:lvlJc w:val="right"/>
-      <w:pPr>
-        <w:ind w:left="6480" w:hanging="180"/>
-      </w:pPr>
-    </w:lvl>
-  </w:abstractNum>
-  <w:abstractNum w:abstractNumId="26" w15:restartNumberingAfterBreak="0">
     <w:nsid w:val="4D796141"/>
     <w:multiLevelType w:val="hybridMultilevel"/>
     <w:tmpl w:val="91D04A66"/>
@@ -3368,7 +4458,7 @@
       </w:rPr>
     </w:lvl>
   </w:abstractNum>
-  <w:abstractNum w:abstractNumId="27" w15:restartNumberingAfterBreak="0">
+  <w:abstractNum w:abstractNumId="26" w15:restartNumberingAfterBreak="0">
     <w:nsid w:val="4F5B2890"/>
     <w:multiLevelType w:val="hybridMultilevel"/>
     <w:tmpl w:val="9FAE4850"/>
@@ -3481,7 +4571,7 @@
       </w:rPr>
     </w:lvl>
   </w:abstractNum>
-  <w:abstractNum w:abstractNumId="28" w15:restartNumberingAfterBreak="0">
+  <w:abstractNum w:abstractNumId="27" w15:restartNumberingAfterBreak="0">
     <w:nsid w:val="50F62E8C"/>
     <w:multiLevelType w:val="hybridMultilevel"/>
     <w:tmpl w:val="E78C85C0"/>
@@ -3594,7 +4684,7 @@
       </w:rPr>
     </w:lvl>
   </w:abstractNum>
-  <w:abstractNum w:abstractNumId="29" w15:restartNumberingAfterBreak="0">
+  <w:abstractNum w:abstractNumId="28" w15:restartNumberingAfterBreak="0">
     <w:nsid w:val="5507266E"/>
     <w:multiLevelType w:val="hybridMultilevel"/>
     <w:tmpl w:val="22522E3A"/>
@@ -3707,7 +4797,7 @@
       </w:rPr>
     </w:lvl>
   </w:abstractNum>
-  <w:abstractNum w:abstractNumId="30" w15:restartNumberingAfterBreak="0">
+  <w:abstractNum w:abstractNumId="29" w15:restartNumberingAfterBreak="0">
     <w:nsid w:val="55990837"/>
     <w:multiLevelType w:val="hybridMultilevel"/>
     <w:tmpl w:val="960254F8"/>
@@ -3820,7 +4910,7 @@
       </w:rPr>
     </w:lvl>
   </w:abstractNum>
-  <w:abstractNum w:abstractNumId="31" w15:restartNumberingAfterBreak="0">
+  <w:abstractNum w:abstractNumId="30" w15:restartNumberingAfterBreak="0">
     <w:nsid w:val="55BC60FF"/>
     <w:multiLevelType w:val="hybridMultilevel"/>
     <w:tmpl w:val="C1FC87D6"/>
@@ -3909,96 +4999,7 @@
       </w:pPr>
     </w:lvl>
   </w:abstractNum>
-  <w:abstractNum w:abstractNumId="32" w15:restartNumberingAfterBreak="0">
-    <w:nsid w:val="56F66892"/>
-    <w:multiLevelType w:val="hybridMultilevel"/>
-    <w:tmpl w:val="95FE98E2"/>
-    <w:lvl w:ilvl="0" w:tplc="3320D6C4">
-      <w:start w:val="1"/>
-      <w:numFmt w:val="decimal"/>
-      <w:lvlText w:val="%1."/>
-      <w:lvlJc w:val="left"/>
-      <w:pPr>
-        <w:ind w:left="1080" w:hanging="360"/>
-      </w:pPr>
-      <w:rPr>
-        <w:rFonts w:hint="default"/>
-      </w:rPr>
-    </w:lvl>
-    <w:lvl w:ilvl="1" w:tplc="04090019" w:tentative="1">
-      <w:start w:val="1"/>
-      <w:numFmt w:val="lowerLetter"/>
-      <w:lvlText w:val="%2."/>
-      <w:lvlJc w:val="left"/>
-      <w:pPr>
-        <w:ind w:left="1800" w:hanging="360"/>
-      </w:pPr>
-    </w:lvl>
-    <w:lvl w:ilvl="2" w:tplc="0409001B" w:tentative="1">
-      <w:start w:val="1"/>
-      <w:numFmt w:val="lowerRoman"/>
-      <w:lvlText w:val="%3."/>
-      <w:lvlJc w:val="right"/>
-      <w:pPr>
-        <w:ind w:left="2520" w:hanging="180"/>
-      </w:pPr>
-    </w:lvl>
-    <w:lvl w:ilvl="3" w:tplc="0409000F" w:tentative="1">
-      <w:start w:val="1"/>
-      <w:numFmt w:val="decimal"/>
-      <w:lvlText w:val="%4."/>
-      <w:lvlJc w:val="left"/>
-      <w:pPr>
-        <w:ind w:left="3240" w:hanging="360"/>
-      </w:pPr>
-    </w:lvl>
-    <w:lvl w:ilvl="4" w:tplc="04090019" w:tentative="1">
-      <w:start w:val="1"/>
-      <w:numFmt w:val="lowerLetter"/>
-      <w:lvlText w:val="%5."/>
-      <w:lvlJc w:val="left"/>
-      <w:pPr>
-        <w:ind w:left="3960" w:hanging="360"/>
-      </w:pPr>
-    </w:lvl>
-    <w:lvl w:ilvl="5" w:tplc="0409001B" w:tentative="1">
-      <w:start w:val="1"/>
-      <w:numFmt w:val="lowerRoman"/>
-      <w:lvlText w:val="%6."/>
-      <w:lvlJc w:val="right"/>
-      <w:pPr>
-        <w:ind w:left="4680" w:hanging="180"/>
-      </w:pPr>
-    </w:lvl>
-    <w:lvl w:ilvl="6" w:tplc="0409000F" w:tentative="1">
-      <w:start w:val="1"/>
-      <w:numFmt w:val="decimal"/>
-      <w:lvlText w:val="%7."/>
-      <w:lvlJc w:val="left"/>
-      <w:pPr>
-        <w:ind w:left="5400" w:hanging="360"/>
-      </w:pPr>
-    </w:lvl>
-    <w:lvl w:ilvl="7" w:tplc="04090019" w:tentative="1">
-      <w:start w:val="1"/>
-      <w:numFmt w:val="lowerLetter"/>
-      <w:lvlText w:val="%8."/>
-      <w:lvlJc w:val="left"/>
-      <w:pPr>
-        <w:ind w:left="6120" w:hanging="360"/>
-      </w:pPr>
-    </w:lvl>
-    <w:lvl w:ilvl="8" w:tplc="0409001B" w:tentative="1">
-      <w:start w:val="1"/>
-      <w:numFmt w:val="lowerRoman"/>
-      <w:lvlText w:val="%9."/>
-      <w:lvlJc w:val="right"/>
-      <w:pPr>
-        <w:ind w:left="6840" w:hanging="180"/>
-      </w:pPr>
-    </w:lvl>
-  </w:abstractNum>
-  <w:abstractNum w:abstractNumId="33" w15:restartNumberingAfterBreak="0">
+  <w:abstractNum w:abstractNumId="31" w15:restartNumberingAfterBreak="0">
     <w:nsid w:val="57FD43D1"/>
     <w:multiLevelType w:val="hybridMultilevel"/>
     <w:tmpl w:val="A36A9E3E"/>
@@ -4086,93 +5087,7 @@
       </w:pPr>
     </w:lvl>
   </w:abstractNum>
-  <w:abstractNum w:abstractNumId="34" w15:restartNumberingAfterBreak="0">
-    <w:nsid w:val="58417F77"/>
-    <w:multiLevelType w:val="hybridMultilevel"/>
-    <w:tmpl w:val="B316ECF4"/>
-    <w:lvl w:ilvl="0" w:tplc="0409000F">
-      <w:start w:val="1"/>
-      <w:numFmt w:val="decimal"/>
-      <w:lvlText w:val="%1."/>
-      <w:lvlJc w:val="left"/>
-      <w:pPr>
-        <w:ind w:left="720" w:hanging="360"/>
-      </w:pPr>
-    </w:lvl>
-    <w:lvl w:ilvl="1" w:tplc="04090019" w:tentative="1">
-      <w:start w:val="1"/>
-      <w:numFmt w:val="lowerLetter"/>
-      <w:lvlText w:val="%2."/>
-      <w:lvlJc w:val="left"/>
-      <w:pPr>
-        <w:ind w:left="1440" w:hanging="360"/>
-      </w:pPr>
-    </w:lvl>
-    <w:lvl w:ilvl="2" w:tplc="0409001B" w:tentative="1">
-      <w:start w:val="1"/>
-      <w:numFmt w:val="lowerRoman"/>
-      <w:lvlText w:val="%3."/>
-      <w:lvlJc w:val="right"/>
-      <w:pPr>
-        <w:ind w:left="2160" w:hanging="180"/>
-      </w:pPr>
-    </w:lvl>
-    <w:lvl w:ilvl="3" w:tplc="0409000F" w:tentative="1">
-      <w:start w:val="1"/>
-      <w:numFmt w:val="decimal"/>
-      <w:lvlText w:val="%4."/>
-      <w:lvlJc w:val="left"/>
-      <w:pPr>
-        <w:ind w:left="2880" w:hanging="360"/>
-      </w:pPr>
-    </w:lvl>
-    <w:lvl w:ilvl="4" w:tplc="04090019" w:tentative="1">
-      <w:start w:val="1"/>
-      <w:numFmt w:val="lowerLetter"/>
-      <w:lvlText w:val="%5."/>
-      <w:lvlJc w:val="left"/>
-      <w:pPr>
-        <w:ind w:left="3600" w:hanging="360"/>
-      </w:pPr>
-    </w:lvl>
-    <w:lvl w:ilvl="5" w:tplc="0409001B" w:tentative="1">
-      <w:start w:val="1"/>
-      <w:numFmt w:val="lowerRoman"/>
-      <w:lvlText w:val="%6."/>
-      <w:lvlJc w:val="right"/>
-      <w:pPr>
-        <w:ind w:left="4320" w:hanging="180"/>
-      </w:pPr>
-    </w:lvl>
-    <w:lvl w:ilvl="6" w:tplc="0409000F" w:tentative="1">
-      <w:start w:val="1"/>
-      <w:numFmt w:val="decimal"/>
-      <w:lvlText w:val="%7."/>
-      <w:lvlJc w:val="left"/>
-      <w:pPr>
-        <w:ind w:left="5040" w:hanging="360"/>
-      </w:pPr>
-    </w:lvl>
-    <w:lvl w:ilvl="7" w:tplc="04090019" w:tentative="1">
-      <w:start w:val="1"/>
-      <w:numFmt w:val="lowerLetter"/>
-      <w:lvlText w:val="%8."/>
-      <w:lvlJc w:val="left"/>
-      <w:pPr>
-        <w:ind w:left="5760" w:hanging="360"/>
-      </w:pPr>
-    </w:lvl>
-    <w:lvl w:ilvl="8" w:tplc="0409001B" w:tentative="1">
-      <w:start w:val="1"/>
-      <w:numFmt w:val="lowerRoman"/>
-      <w:lvlText w:val="%9."/>
-      <w:lvlJc w:val="right"/>
-      <w:pPr>
-        <w:ind w:left="6480" w:hanging="180"/>
-      </w:pPr>
-    </w:lvl>
-  </w:abstractNum>
-  <w:abstractNum w:abstractNumId="35" w15:restartNumberingAfterBreak="0">
+  <w:abstractNum w:abstractNumId="32" w15:restartNumberingAfterBreak="0">
     <w:nsid w:val="59AA1FB0"/>
     <w:multiLevelType w:val="hybridMultilevel"/>
     <w:tmpl w:val="C874C5A6"/>
@@ -4285,7 +5200,7 @@
       </w:rPr>
     </w:lvl>
   </w:abstractNum>
-  <w:abstractNum w:abstractNumId="36" w15:restartNumberingAfterBreak="0">
+  <w:abstractNum w:abstractNumId="33" w15:restartNumberingAfterBreak="0">
     <w:nsid w:val="5E7757B2"/>
     <w:multiLevelType w:val="multilevel"/>
     <w:tmpl w:val="0E203B02"/>
@@ -4371,7 +5286,7 @@
       </w:pPr>
     </w:lvl>
   </w:abstractNum>
-  <w:abstractNum w:abstractNumId="37" w15:restartNumberingAfterBreak="0">
+  <w:abstractNum w:abstractNumId="34" w15:restartNumberingAfterBreak="0">
     <w:nsid w:val="5F9A715F"/>
     <w:multiLevelType w:val="hybridMultilevel"/>
     <w:tmpl w:val="4B26630C"/>
@@ -4484,7 +5399,7 @@
       </w:rPr>
     </w:lvl>
   </w:abstractNum>
-  <w:abstractNum w:abstractNumId="38" w15:restartNumberingAfterBreak="0">
+  <w:abstractNum w:abstractNumId="35" w15:restartNumberingAfterBreak="0">
     <w:nsid w:val="609D235C"/>
     <w:multiLevelType w:val="hybridMultilevel"/>
     <w:tmpl w:val="848696AC"/>
@@ -4597,7 +5512,7 @@
       </w:rPr>
     </w:lvl>
   </w:abstractNum>
-  <w:abstractNum w:abstractNumId="39" w15:restartNumberingAfterBreak="0">
+  <w:abstractNum w:abstractNumId="36" w15:restartNumberingAfterBreak="0">
     <w:nsid w:val="60FC6BB4"/>
     <w:multiLevelType w:val="hybridMultilevel"/>
     <w:tmpl w:val="671E692E"/>
@@ -4710,7 +5625,7 @@
       </w:rPr>
     </w:lvl>
   </w:abstractNum>
-  <w:abstractNum w:abstractNumId="40" w15:restartNumberingAfterBreak="0">
+  <w:abstractNum w:abstractNumId="37" w15:restartNumberingAfterBreak="0">
     <w:nsid w:val="636274E2"/>
     <w:multiLevelType w:val="hybridMultilevel"/>
     <w:tmpl w:val="0732809A"/>
@@ -4799,7 +5714,7 @@
       </w:pPr>
     </w:lvl>
   </w:abstractNum>
-  <w:abstractNum w:abstractNumId="41" w15:restartNumberingAfterBreak="0">
+  <w:abstractNum w:abstractNumId="38" w15:restartNumberingAfterBreak="0">
     <w:nsid w:val="6B944EC9"/>
     <w:multiLevelType w:val="hybridMultilevel"/>
     <w:tmpl w:val="8076D1AC"/>
@@ -4912,7 +5827,7 @@
       </w:rPr>
     </w:lvl>
   </w:abstractNum>
-  <w:abstractNum w:abstractNumId="42" w15:restartNumberingAfterBreak="0">
+  <w:abstractNum w:abstractNumId="39" w15:restartNumberingAfterBreak="0">
     <w:nsid w:val="6EBD0C51"/>
     <w:multiLevelType w:val="hybridMultilevel"/>
     <w:tmpl w:val="5C28EE1A"/>
@@ -5025,7 +5940,7 @@
       </w:rPr>
     </w:lvl>
   </w:abstractNum>
-  <w:abstractNum w:abstractNumId="43" w15:restartNumberingAfterBreak="0">
+  <w:abstractNum w:abstractNumId="40" w15:restartNumberingAfterBreak="0">
     <w:nsid w:val="75F22415"/>
     <w:multiLevelType w:val="hybridMultilevel"/>
     <w:tmpl w:val="DB2EF382"/>
@@ -5111,7 +6026,7 @@
       </w:pPr>
     </w:lvl>
   </w:abstractNum>
-  <w:abstractNum w:abstractNumId="44" w15:restartNumberingAfterBreak="0">
+  <w:abstractNum w:abstractNumId="41" w15:restartNumberingAfterBreak="0">
     <w:nsid w:val="766D73FB"/>
     <w:multiLevelType w:val="hybridMultilevel"/>
     <w:tmpl w:val="646AC9A6"/>
@@ -5200,7 +6115,7 @@
       </w:pPr>
     </w:lvl>
   </w:abstractNum>
-  <w:abstractNum w:abstractNumId="45" w15:restartNumberingAfterBreak="0">
+  <w:abstractNum w:abstractNumId="42" w15:restartNumberingAfterBreak="0">
     <w:nsid w:val="771A7929"/>
     <w:multiLevelType w:val="hybridMultilevel"/>
     <w:tmpl w:val="B5EA489E"/>
@@ -5313,96 +6228,7 @@
       </w:rPr>
     </w:lvl>
   </w:abstractNum>
-  <w:abstractNum w:abstractNumId="46" w15:restartNumberingAfterBreak="0">
-    <w:nsid w:val="77321292"/>
-    <w:multiLevelType w:val="hybridMultilevel"/>
-    <w:tmpl w:val="AEAEE9D2"/>
-    <w:lvl w:ilvl="0" w:tplc="C514345A">
-      <w:start w:val="1"/>
-      <w:numFmt w:val="decimal"/>
-      <w:lvlText w:val="%1."/>
-      <w:lvlJc w:val="left"/>
-      <w:pPr>
-        <w:ind w:left="1080" w:hanging="360"/>
-      </w:pPr>
-      <w:rPr>
-        <w:rFonts w:hint="default"/>
-      </w:rPr>
-    </w:lvl>
-    <w:lvl w:ilvl="1" w:tplc="04090019" w:tentative="1">
-      <w:start w:val="1"/>
-      <w:numFmt w:val="lowerLetter"/>
-      <w:lvlText w:val="%2."/>
-      <w:lvlJc w:val="left"/>
-      <w:pPr>
-        <w:ind w:left="1800" w:hanging="360"/>
-      </w:pPr>
-    </w:lvl>
-    <w:lvl w:ilvl="2" w:tplc="0409001B" w:tentative="1">
-      <w:start w:val="1"/>
-      <w:numFmt w:val="lowerRoman"/>
-      <w:lvlText w:val="%3."/>
-      <w:lvlJc w:val="right"/>
-      <w:pPr>
-        <w:ind w:left="2520" w:hanging="180"/>
-      </w:pPr>
-    </w:lvl>
-    <w:lvl w:ilvl="3" w:tplc="0409000F" w:tentative="1">
-      <w:start w:val="1"/>
-      <w:numFmt w:val="decimal"/>
-      <w:lvlText w:val="%4."/>
-      <w:lvlJc w:val="left"/>
-      <w:pPr>
-        <w:ind w:left="3240" w:hanging="360"/>
-      </w:pPr>
-    </w:lvl>
-    <w:lvl w:ilvl="4" w:tplc="04090019" w:tentative="1">
-      <w:start w:val="1"/>
-      <w:numFmt w:val="lowerLetter"/>
-      <w:lvlText w:val="%5."/>
-      <w:lvlJc w:val="left"/>
-      <w:pPr>
-        <w:ind w:left="3960" w:hanging="360"/>
-      </w:pPr>
-    </w:lvl>
-    <w:lvl w:ilvl="5" w:tplc="0409001B" w:tentative="1">
-      <w:start w:val="1"/>
-      <w:numFmt w:val="lowerRoman"/>
-      <w:lvlText w:val="%6."/>
-      <w:lvlJc w:val="right"/>
-      <w:pPr>
-        <w:ind w:left="4680" w:hanging="180"/>
-      </w:pPr>
-    </w:lvl>
-    <w:lvl w:ilvl="6" w:tplc="0409000F" w:tentative="1">
-      <w:start w:val="1"/>
-      <w:numFmt w:val="decimal"/>
-      <w:lvlText w:val="%7."/>
-      <w:lvlJc w:val="left"/>
-      <w:pPr>
-        <w:ind w:left="5400" w:hanging="360"/>
-      </w:pPr>
-    </w:lvl>
-    <w:lvl w:ilvl="7" w:tplc="04090019" w:tentative="1">
-      <w:start w:val="1"/>
-      <w:numFmt w:val="lowerLetter"/>
-      <w:lvlText w:val="%8."/>
-      <w:lvlJc w:val="left"/>
-      <w:pPr>
-        <w:ind w:left="6120" w:hanging="360"/>
-      </w:pPr>
-    </w:lvl>
-    <w:lvl w:ilvl="8" w:tplc="0409001B" w:tentative="1">
-      <w:start w:val="1"/>
-      <w:numFmt w:val="lowerRoman"/>
-      <w:lvlText w:val="%9."/>
-      <w:lvlJc w:val="right"/>
-      <w:pPr>
-        <w:ind w:left="6840" w:hanging="180"/>
-      </w:pPr>
-    </w:lvl>
-  </w:abstractNum>
-  <w:abstractNum w:abstractNumId="47" w15:restartNumberingAfterBreak="0">
+  <w:abstractNum w:abstractNumId="43" w15:restartNumberingAfterBreak="0">
     <w:nsid w:val="7A0155B4"/>
     <w:multiLevelType w:val="hybridMultilevel"/>
     <w:tmpl w:val="581A57DA"/>
@@ -5513,114 +6339,25 @@
       <w:rPr>
         <w:rFonts w:ascii="Wingdings" w:hAnsi="Wingdings" w:hint="default"/>
       </w:rPr>
-    </w:lvl>
-  </w:abstractNum>
-  <w:abstractNum w:abstractNumId="48" w15:restartNumberingAfterBreak="0">
-    <w:nsid w:val="7D60277B"/>
-    <w:multiLevelType w:val="hybridMultilevel"/>
-    <w:tmpl w:val="C23885C0"/>
-    <w:lvl w:ilvl="0" w:tplc="0409000F">
-      <w:start w:val="1"/>
-      <w:numFmt w:val="decimal"/>
-      <w:lvlText w:val="%1."/>
-      <w:lvlJc w:val="left"/>
-      <w:pPr>
-        <w:ind w:left="720" w:hanging="360"/>
-      </w:pPr>
-      <w:rPr>
-        <w:rFonts w:hint="default"/>
-      </w:rPr>
-    </w:lvl>
-    <w:lvl w:ilvl="1" w:tplc="04090019" w:tentative="1">
-      <w:start w:val="1"/>
-      <w:numFmt w:val="lowerLetter"/>
-      <w:lvlText w:val="%2."/>
-      <w:lvlJc w:val="left"/>
-      <w:pPr>
-        <w:ind w:left="1440" w:hanging="360"/>
-      </w:pPr>
-    </w:lvl>
-    <w:lvl w:ilvl="2" w:tplc="0409001B" w:tentative="1">
-      <w:start w:val="1"/>
-      <w:numFmt w:val="lowerRoman"/>
-      <w:lvlText w:val="%3."/>
-      <w:lvlJc w:val="right"/>
-      <w:pPr>
-        <w:ind w:left="2160" w:hanging="180"/>
-      </w:pPr>
-    </w:lvl>
-    <w:lvl w:ilvl="3" w:tplc="0409000F" w:tentative="1">
-      <w:start w:val="1"/>
-      <w:numFmt w:val="decimal"/>
-      <w:lvlText w:val="%4."/>
-      <w:lvlJc w:val="left"/>
-      <w:pPr>
-        <w:ind w:left="2880" w:hanging="360"/>
-      </w:pPr>
-    </w:lvl>
-    <w:lvl w:ilvl="4" w:tplc="04090019" w:tentative="1">
-      <w:start w:val="1"/>
-      <w:numFmt w:val="lowerLetter"/>
-      <w:lvlText w:val="%5."/>
-      <w:lvlJc w:val="left"/>
-      <w:pPr>
-        <w:ind w:left="3600" w:hanging="360"/>
-      </w:pPr>
-    </w:lvl>
-    <w:lvl w:ilvl="5" w:tplc="0409001B" w:tentative="1">
-      <w:start w:val="1"/>
-      <w:numFmt w:val="lowerRoman"/>
-      <w:lvlText w:val="%6."/>
-      <w:lvlJc w:val="right"/>
-      <w:pPr>
-        <w:ind w:left="4320" w:hanging="180"/>
-      </w:pPr>
-    </w:lvl>
-    <w:lvl w:ilvl="6" w:tplc="0409000F" w:tentative="1">
-      <w:start w:val="1"/>
-      <w:numFmt w:val="decimal"/>
-      <w:lvlText w:val="%7."/>
-      <w:lvlJc w:val="left"/>
-      <w:pPr>
-        <w:ind w:left="5040" w:hanging="360"/>
-      </w:pPr>
-    </w:lvl>
-    <w:lvl w:ilvl="7" w:tplc="04090019" w:tentative="1">
-      <w:start w:val="1"/>
-      <w:numFmt w:val="lowerLetter"/>
-      <w:lvlText w:val="%8."/>
-      <w:lvlJc w:val="left"/>
-      <w:pPr>
-        <w:ind w:left="5760" w:hanging="360"/>
-      </w:pPr>
-    </w:lvl>
-    <w:lvl w:ilvl="8" w:tplc="0409001B" w:tentative="1">
-      <w:start w:val="1"/>
-      <w:numFmt w:val="lowerRoman"/>
-      <w:lvlText w:val="%9."/>
-      <w:lvlJc w:val="right"/>
-      <w:pPr>
-        <w:ind w:left="6480" w:hanging="180"/>
-      </w:pPr>
     </w:lvl>
   </w:abstractNum>
   <w:num w:numId="1">
     <w:abstractNumId w:val="0"/>
   </w:num>
   <w:num w:numId="2">
-    <w:abstractNumId w:val="47"/>
+    <w:abstractNumId w:val="43"/>
   </w:num>
   <w:num w:numId="3">
     <w:abstractNumId w:val="8"/>
   </w:num>
   <w:num w:numId="4">
+    <w:abstractNumId w:val="28"/>
+  </w:num>
+  <w:num w:numId="5">
     <w:abstractNumId w:val="29"/>
   </w:num>
-  <w:num w:numId="5">
-    <w:abstractNumId w:val="30"/>
-  </w:num>
   <w:num w:numId="6">
-    <w:abstractNumId w:val="37"/>
+    <w:abstractNumId w:val="34"/>
   </w:num>
   <w:num w:numId="7">
     <w:abstractNumId w:val="3"/>
@@ -5629,7 +6366,7 @@
     <w:abstractNumId w:val="7"/>
   </w:num>
   <w:num w:numId="9">
-    <w:abstractNumId w:val="27"/>
+    <w:abstractNumId w:val="26"/>
   </w:num>
   <w:num w:numId="10">
     <w:abstractNumId w:val="12"/>
@@ -5671,28 +6408,28 @@
     <w:abstractNumId w:val="1"/>
   </w:num>
   <w:num w:numId="14">
-    <w:abstractNumId w:val="36"/>
+    <w:abstractNumId w:val="33"/>
   </w:num>
   <w:num w:numId="15">
     <w:abstractNumId w:val="9"/>
   </w:num>
   <w:num w:numId="16">
-    <w:abstractNumId w:val="41"/>
+    <w:abstractNumId w:val="38"/>
   </w:num>
   <w:num w:numId="17">
-    <w:abstractNumId w:val="28"/>
+    <w:abstractNumId w:val="27"/>
   </w:num>
   <w:num w:numId="18">
-    <w:abstractNumId w:val="45"/>
+    <w:abstractNumId w:val="42"/>
   </w:num>
   <w:num w:numId="19">
-    <w:abstractNumId w:val="38"/>
+    <w:abstractNumId w:val="35"/>
   </w:num>
   <w:num w:numId="20">
     <w:abstractNumId w:val="18"/>
   </w:num>
   <w:num w:numId="21">
-    <w:abstractNumId w:val="33"/>
+    <w:abstractNumId w:val="31"/>
   </w:num>
   <w:num w:numId="22">
     <w:abstractNumId w:val="11"/>
@@ -5710,13 +6447,13 @@
     <w:abstractNumId w:val="15"/>
   </w:num>
   <w:num w:numId="27">
-    <w:abstractNumId w:val="40"/>
+    <w:abstractNumId w:val="37"/>
   </w:num>
   <w:num w:numId="28">
     <w:abstractNumId w:val="17"/>
   </w:num>
   <w:num w:numId="29">
-    <w:abstractNumId w:val="44"/>
+    <w:abstractNumId w:val="41"/>
   </w:num>
   <w:num w:numId="30">
     <w:abstractNumId w:val="21"/>
@@ -5725,16 +6462,16 @@
     <w:abstractNumId w:val="10"/>
   </w:num>
   <w:num w:numId="32">
+    <w:abstractNumId w:val="36"/>
+  </w:num>
+  <w:num w:numId="33">
     <w:abstractNumId w:val="39"/>
   </w:num>
-  <w:num w:numId="33">
-    <w:abstractNumId w:val="42"/>
-  </w:num>
   <w:num w:numId="34">
-    <w:abstractNumId w:val="26"/>
+    <w:abstractNumId w:val="25"/>
   </w:num>
   <w:num w:numId="35">
-    <w:abstractNumId w:val="43"/>
+    <w:abstractNumId w:val="40"/>
   </w:num>
   <w:num w:numId="36">
     <w:abstractNumId w:val="5"/>
@@ -5746,7 +6483,7 @@
     <w:abstractNumId w:val="13"/>
   </w:num>
   <w:num w:numId="39">
-    <w:abstractNumId w:val="31"/>
+    <w:abstractNumId w:val="30"/>
   </w:num>
   <w:num w:numId="40">
     <w:abstractNumId w:val="24"/>
@@ -5755,7 +6492,7 @@
     <w:abstractNumId w:val="23"/>
   </w:num>
   <w:num w:numId="42">
-    <w:abstractNumId w:val="35"/>
+    <w:abstractNumId w:val="32"/>
   </w:num>
   <w:num w:numId="43">
     <w:abstractNumId w:val="4"/>
@@ -5764,21 +6501,6 @@
     <w:abstractNumId w:val="16"/>
   </w:num>
   <w:num w:numId="45">
-    <w:abstractNumId w:val="46"/>
-  </w:num>
-  <w:num w:numId="46">
-    <w:abstractNumId w:val="32"/>
-  </w:num>
-  <w:num w:numId="47">
-    <w:abstractNumId w:val="34"/>
-  </w:num>
-  <w:num w:numId="48">
-    <w:abstractNumId w:val="25"/>
-  </w:num>
-  <w:num w:numId="49">
-    <w:abstractNumId w:val="48"/>
-  </w:num>
-  <w:num w:numId="50">
     <w:abstractNumId w:val="20"/>
   </w:num>
 </w:numbering>
@@ -6611,8 +7333,8 @@
       <w:u w:val="single"/>
     </w:rPr>
   </w:style>
-  <w:style w:type="character" w:customStyle="1" w:styleId="UnresolvedMention1">
-    <w:name w:val="Unresolved Mention1"/>
+  <w:style w:type="character" w:customStyle="1" w:styleId="UnresolvedMention">
+    <w:name w:val="Unresolved Mention"/>
     <w:basedOn w:val="DefaultParagraphFont"/>
     <w:uiPriority w:val="99"/>
     <w:semiHidden/>
@@ -6916,7 +7638,7 @@
 </file>
 
 <file path=customXml/itemProps1.xml><?xml version="1.0" encoding="utf-8"?>
-<ds:datastoreItem xmlns:ds="http://schemas.openxmlformats.org/officeDocument/2006/customXml" ds:itemID="{14294283-FBB1-4FFB-B235-A341971B4A1D}">
+<ds:datastoreItem xmlns:ds="http://schemas.openxmlformats.org/officeDocument/2006/customXml" ds:itemID="{7AD1AE05-E827-494C-8F78-D5A39B9CBCA7}">
   <ds:schemaRefs>
     <ds:schemaRef ds:uri="http://schemas.openxmlformats.org/officeDocument/2006/bibliography"/>
   </ds:schemaRefs>

</xml_diff>